<commit_message>
Dokumentation erweitert. Naming von Methodennamen optimiert.
</commit_message>
<xml_diff>
--- a/documents/Meco_Labor_AudioVisualizer_Wehrli_Keller_Manera.docx
+++ b/documents/Meco_Labor_AudioVisualizer_Wehrli_Keller_Manera.docx
@@ -315,15 +315,7 @@
           <w:sz w:val="28"/>
           <w:szCs w:val="28"/>
         </w:rPr>
-        <w:t>G</w:t>
-      </w:r>
-      <w:r>
-        <w:rPr>
-          <w:rFonts w:cs="Times New Roman"/>
-          <w:sz w:val="28"/>
-          <w:szCs w:val="28"/>
-        </w:rPr>
-        <w:t>undelsweiler</w:t>
+        <w:t>Gundelsweiler</w:t>
       </w:r>
       <w:proofErr w:type="spellEnd"/>
     </w:p>
@@ -439,7 +431,7 @@
       <w:pPr>
         <w:pStyle w:val="berschrift1"/>
       </w:pPr>
-      <w:bookmarkStart w:id="0" w:name="_Toc409281031"/>
+      <w:bookmarkStart w:id="0" w:name="_Toc409448830"/>
       <w:r>
         <w:lastRenderedPageBreak/>
         <w:t>Inhaltsverzeichnis</w:t>
@@ -477,7 +469,7 @@
         </w:rPr>
         <w:fldChar w:fldCharType="separate"/>
       </w:r>
-      <w:hyperlink w:anchor="_Toc409281031" w:history="1">
+      <w:hyperlink w:anchor="_Toc409448830" w:history="1">
         <w:r>
           <w:rPr>
             <w:rStyle w:val="Hyperlink"/>
@@ -504,7 +496,7 @@
             <w:noProof/>
             <w:webHidden/>
           </w:rPr>
-          <w:instrText xml:space="preserve"> PAGEREF _Toc409281031 \h </w:instrText>
+          <w:instrText xml:space="preserve"> PAGEREF _Toc409448830 \h </w:instrText>
         </w:r>
         <w:r>
           <w:rPr>
@@ -548,7 +540,7 @@
           <w:lang w:eastAsia="de-CH"/>
         </w:rPr>
       </w:pPr>
-      <w:hyperlink w:anchor="_Toc409281032" w:history="1">
+      <w:hyperlink w:anchor="_Toc409448831" w:history="1">
         <w:r>
           <w:rPr>
             <w:rStyle w:val="Hyperlink"/>
@@ -575,7 +567,7 @@
             <w:noProof/>
             <w:webHidden/>
           </w:rPr>
-          <w:instrText xml:space="preserve"> PAGEREF _Toc409281032 \h </w:instrText>
+          <w:instrText xml:space="preserve"> PAGEREF _Toc409448831 \h </w:instrText>
         </w:r>
         <w:r>
           <w:rPr>
@@ -619,7 +611,7 @@
           <w:lang w:eastAsia="de-CH"/>
         </w:rPr>
       </w:pPr>
-      <w:hyperlink w:anchor="_Toc409281033" w:history="1">
+      <w:hyperlink w:anchor="_Toc409448832" w:history="1">
         <w:r>
           <w:rPr>
             <w:rStyle w:val="Hyperlink"/>
@@ -646,7 +638,7 @@
             <w:noProof/>
             <w:webHidden/>
           </w:rPr>
-          <w:instrText xml:space="preserve"> PAGEREF _Toc409281033 \h </w:instrText>
+          <w:instrText xml:space="preserve"> PAGEREF _Toc409448832 \h </w:instrText>
         </w:r>
         <w:r>
           <w:rPr>
@@ -690,7 +682,7 @@
           <w:lang w:eastAsia="de-CH"/>
         </w:rPr>
       </w:pPr>
-      <w:hyperlink w:anchor="_Toc409281034" w:history="1">
+      <w:hyperlink w:anchor="_Toc409448833" w:history="1">
         <w:r>
           <w:rPr>
             <w:rStyle w:val="Hyperlink"/>
@@ -717,7 +709,7 @@
             <w:noProof/>
             <w:webHidden/>
           </w:rPr>
-          <w:instrText xml:space="preserve"> PAGEREF _Toc409281034 \h </w:instrText>
+          <w:instrText xml:space="preserve"> PAGEREF _Toc409448833 \h </w:instrText>
         </w:r>
         <w:r>
           <w:rPr>
@@ -761,7 +753,7 @@
           <w:lang w:eastAsia="de-CH"/>
         </w:rPr>
       </w:pPr>
-      <w:hyperlink w:anchor="_Toc409281035" w:history="1">
+      <w:hyperlink w:anchor="_Toc409448834" w:history="1">
         <w:r>
           <w:rPr>
             <w:rStyle w:val="Hyperlink"/>
@@ -788,7 +780,7 @@
             <w:noProof/>
             <w:webHidden/>
           </w:rPr>
-          <w:instrText xml:space="preserve"> PAGEREF _Toc409281035 \h </w:instrText>
+          <w:instrText xml:space="preserve"> PAGEREF _Toc409448834 \h </w:instrText>
         </w:r>
         <w:r>
           <w:rPr>
@@ -832,7 +824,7 @@
           <w:lang w:eastAsia="de-CH"/>
         </w:rPr>
       </w:pPr>
-      <w:hyperlink w:anchor="_Toc409281036" w:history="1">
+      <w:hyperlink w:anchor="_Toc409448835" w:history="1">
         <w:r>
           <w:rPr>
             <w:rStyle w:val="Hyperlink"/>
@@ -859,7 +851,7 @@
             <w:noProof/>
             <w:webHidden/>
           </w:rPr>
-          <w:instrText xml:space="preserve"> PAGEREF _Toc409281036 \h </w:instrText>
+          <w:instrText xml:space="preserve"> PAGEREF _Toc409448835 \h </w:instrText>
         </w:r>
         <w:r>
           <w:rPr>
@@ -903,7 +895,7 @@
           <w:lang w:eastAsia="de-CH"/>
         </w:rPr>
       </w:pPr>
-      <w:hyperlink w:anchor="_Toc409281037" w:history="1">
+      <w:hyperlink w:anchor="_Toc409448836" w:history="1">
         <w:r>
           <w:rPr>
             <w:rStyle w:val="Hyperlink"/>
@@ -930,7 +922,7 @@
             <w:noProof/>
             <w:webHidden/>
           </w:rPr>
-          <w:instrText xml:space="preserve"> PAGEREF _Toc409281037 \h </w:instrText>
+          <w:instrText xml:space="preserve"> PAGEREF _Toc409448836 \h </w:instrText>
         </w:r>
         <w:r>
           <w:rPr>
@@ -974,7 +966,7 @@
           <w:lang w:eastAsia="de-CH"/>
         </w:rPr>
       </w:pPr>
-      <w:hyperlink w:anchor="_Toc409281038" w:history="1">
+      <w:hyperlink w:anchor="_Toc409448837" w:history="1">
         <w:r>
           <w:rPr>
             <w:rStyle w:val="Hyperlink"/>
@@ -1001,7 +993,7 @@
             <w:noProof/>
             <w:webHidden/>
           </w:rPr>
-          <w:instrText xml:space="preserve"> PAGEREF _Toc409281038 \h </w:instrText>
+          <w:instrText xml:space="preserve"> PAGEREF _Toc409448837 \h </w:instrText>
         </w:r>
         <w:r>
           <w:rPr>
@@ -1045,7 +1037,7 @@
           <w:lang w:eastAsia="de-CH"/>
         </w:rPr>
       </w:pPr>
-      <w:hyperlink w:anchor="_Toc409281039" w:history="1">
+      <w:hyperlink w:anchor="_Toc409448838" w:history="1">
         <w:r>
           <w:rPr>
             <w:rStyle w:val="Hyperlink"/>
@@ -1072,7 +1064,7 @@
             <w:noProof/>
             <w:webHidden/>
           </w:rPr>
-          <w:instrText xml:space="preserve"> PAGEREF _Toc409281039 \h </w:instrText>
+          <w:instrText xml:space="preserve"> PAGEREF _Toc409448838 \h </w:instrText>
         </w:r>
         <w:r>
           <w:rPr>
@@ -1116,7 +1108,7 @@
           <w:lang w:eastAsia="de-CH"/>
         </w:rPr>
       </w:pPr>
-      <w:hyperlink w:anchor="_Toc409281040" w:history="1">
+      <w:hyperlink w:anchor="_Toc409448839" w:history="1">
         <w:r>
           <w:rPr>
             <w:rStyle w:val="Hyperlink"/>
@@ -1143,7 +1135,7 @@
             <w:noProof/>
             <w:webHidden/>
           </w:rPr>
-          <w:instrText xml:space="preserve"> PAGEREF _Toc409281040 \h </w:instrText>
+          <w:instrText xml:space="preserve"> PAGEREF _Toc409448839 \h </w:instrText>
         </w:r>
         <w:r>
           <w:rPr>
@@ -1187,7 +1179,7 @@
           <w:lang w:eastAsia="de-CH"/>
         </w:rPr>
       </w:pPr>
-      <w:hyperlink w:anchor="_Toc409281041" w:history="1">
+      <w:hyperlink w:anchor="_Toc409448840" w:history="1">
         <w:r>
           <w:rPr>
             <w:rStyle w:val="Hyperlink"/>
@@ -1214,7 +1206,7 @@
             <w:noProof/>
             <w:webHidden/>
           </w:rPr>
-          <w:instrText xml:space="preserve"> PAGEREF _Toc409281041 \h </w:instrText>
+          <w:instrText xml:space="preserve"> PAGEREF _Toc409448840 \h </w:instrText>
         </w:r>
         <w:r>
           <w:rPr>
@@ -1258,7 +1250,7 @@
           <w:lang w:eastAsia="de-CH"/>
         </w:rPr>
       </w:pPr>
-      <w:hyperlink w:anchor="_Toc409281042" w:history="1">
+      <w:hyperlink w:anchor="_Toc409448841" w:history="1">
         <w:r>
           <w:rPr>
             <w:rStyle w:val="Hyperlink"/>
@@ -1285,7 +1277,7 @@
             <w:noProof/>
             <w:webHidden/>
           </w:rPr>
-          <w:instrText xml:space="preserve"> PAGEREF _Toc409281042 \h </w:instrText>
+          <w:instrText xml:space="preserve"> PAGEREF _Toc409448841 \h </w:instrText>
         </w:r>
         <w:r>
           <w:rPr>
@@ -1329,7 +1321,7 @@
           <w:lang w:eastAsia="de-CH"/>
         </w:rPr>
       </w:pPr>
-      <w:hyperlink w:anchor="_Toc409281043" w:history="1">
+      <w:hyperlink w:anchor="_Toc409448842" w:history="1">
         <w:r>
           <w:rPr>
             <w:rStyle w:val="Hyperlink"/>
@@ -1356,7 +1348,7 @@
             <w:noProof/>
             <w:webHidden/>
           </w:rPr>
-          <w:instrText xml:space="preserve"> PAGEREF _Toc409281043 \h </w:instrText>
+          <w:instrText xml:space="preserve"> PAGEREF _Toc409448842 \h </w:instrText>
         </w:r>
         <w:r>
           <w:rPr>
@@ -1400,7 +1392,7 @@
           <w:lang w:eastAsia="de-CH"/>
         </w:rPr>
       </w:pPr>
-      <w:hyperlink w:anchor="_Toc409281044" w:history="1">
+      <w:hyperlink w:anchor="_Toc409448843" w:history="1">
         <w:r>
           <w:rPr>
             <w:rStyle w:val="Hyperlink"/>
@@ -1427,7 +1419,7 @@
             <w:noProof/>
             <w:webHidden/>
           </w:rPr>
-          <w:instrText xml:space="preserve"> PAGEREF _Toc409281044 \h </w:instrText>
+          <w:instrText xml:space="preserve"> PAGEREF _Toc409448843 \h </w:instrText>
         </w:r>
         <w:r>
           <w:rPr>
@@ -1447,7 +1439,7 @@
             <w:noProof/>
             <w:webHidden/>
           </w:rPr>
-          <w:t>7</w:t>
+          <w:t>8</w:t>
         </w:r>
         <w:r>
           <w:rPr>
@@ -1471,7 +1463,7 @@
           <w:lang w:eastAsia="de-CH"/>
         </w:rPr>
       </w:pPr>
-      <w:hyperlink w:anchor="_Toc409281045" w:history="1">
+      <w:hyperlink w:anchor="_Toc409448844" w:history="1">
         <w:r>
           <w:rPr>
             <w:rStyle w:val="Hyperlink"/>
@@ -1498,7 +1490,7 @@
             <w:noProof/>
             <w:webHidden/>
           </w:rPr>
-          <w:instrText xml:space="preserve"> PAGEREF _Toc409281045 \h </w:instrText>
+          <w:instrText xml:space="preserve"> PAGEREF _Toc409448844 \h </w:instrText>
         </w:r>
         <w:r>
           <w:rPr>
@@ -1518,7 +1510,7 @@
             <w:noProof/>
             <w:webHidden/>
           </w:rPr>
-          <w:t>7</w:t>
+          <w:t>10</w:t>
         </w:r>
         <w:r>
           <w:rPr>
@@ -1542,7 +1534,7 @@
           <w:lang w:eastAsia="de-CH"/>
         </w:rPr>
       </w:pPr>
-      <w:hyperlink w:anchor="_Toc409281046" w:history="1">
+      <w:hyperlink w:anchor="_Toc409448845" w:history="1">
         <w:r>
           <w:rPr>
             <w:rStyle w:val="Hyperlink"/>
@@ -1569,7 +1561,7 @@
             <w:noProof/>
             <w:webHidden/>
           </w:rPr>
-          <w:instrText xml:space="preserve"> PAGEREF _Toc409281046 \h </w:instrText>
+          <w:instrText xml:space="preserve"> PAGEREF _Toc409448845 \h </w:instrText>
         </w:r>
         <w:r>
           <w:rPr>
@@ -1589,7 +1581,7 @@
             <w:noProof/>
             <w:webHidden/>
           </w:rPr>
-          <w:t>7</w:t>
+          <w:t>11</w:t>
         </w:r>
         <w:r>
           <w:rPr>
@@ -1613,7 +1605,7 @@
           <w:lang w:eastAsia="de-CH"/>
         </w:rPr>
       </w:pPr>
-      <w:hyperlink w:anchor="_Toc409281047" w:history="1">
+      <w:hyperlink w:anchor="_Toc409448846" w:history="1">
         <w:r>
           <w:rPr>
             <w:rStyle w:val="Hyperlink"/>
@@ -1640,7 +1632,7 @@
             <w:noProof/>
             <w:webHidden/>
           </w:rPr>
-          <w:instrText xml:space="preserve"> PAGEREF _Toc409281047 \h </w:instrText>
+          <w:instrText xml:space="preserve"> PAGEREF _Toc409448846 \h </w:instrText>
         </w:r>
         <w:r>
           <w:rPr>
@@ -1660,7 +1652,7 @@
             <w:noProof/>
             <w:webHidden/>
           </w:rPr>
-          <w:t>7</w:t>
+          <w:t>11</w:t>
         </w:r>
         <w:r>
           <w:rPr>
@@ -1684,7 +1676,7 @@
           <w:lang w:eastAsia="de-CH"/>
         </w:rPr>
       </w:pPr>
-      <w:hyperlink w:anchor="_Toc409281048" w:history="1">
+      <w:hyperlink w:anchor="_Toc409448847" w:history="1">
         <w:r>
           <w:rPr>
             <w:rStyle w:val="Hyperlink"/>
@@ -1711,7 +1703,7 @@
             <w:noProof/>
             <w:webHidden/>
           </w:rPr>
-          <w:instrText xml:space="preserve"> PAGEREF _Toc409281048 \h </w:instrText>
+          <w:instrText xml:space="preserve"> PAGEREF _Toc409448847 \h </w:instrText>
         </w:r>
         <w:r>
           <w:rPr>
@@ -1731,7 +1723,7 @@
             <w:noProof/>
             <w:webHidden/>
           </w:rPr>
-          <w:t>8</w:t>
+          <w:t>12</w:t>
         </w:r>
         <w:r>
           <w:rPr>
@@ -1755,7 +1747,7 @@
           <w:lang w:eastAsia="de-CH"/>
         </w:rPr>
       </w:pPr>
-      <w:hyperlink w:anchor="_Toc409281049" w:history="1">
+      <w:hyperlink w:anchor="_Toc409448848" w:history="1">
         <w:r>
           <w:rPr>
             <w:rStyle w:val="Hyperlink"/>
@@ -1782,7 +1774,7 @@
             <w:noProof/>
             <w:webHidden/>
           </w:rPr>
-          <w:instrText xml:space="preserve"> PAGEREF _Toc409281049 \h </w:instrText>
+          <w:instrText xml:space="preserve"> PAGEREF _Toc409448848 \h </w:instrText>
         </w:r>
         <w:r>
           <w:rPr>
@@ -1802,7 +1794,7 @@
             <w:noProof/>
             <w:webHidden/>
           </w:rPr>
-          <w:t>8</w:t>
+          <w:t>12</w:t>
         </w:r>
         <w:r>
           <w:rPr>
@@ -1826,7 +1818,7 @@
           <w:lang w:eastAsia="de-CH"/>
         </w:rPr>
       </w:pPr>
-      <w:hyperlink w:anchor="_Toc409281050" w:history="1">
+      <w:hyperlink w:anchor="_Toc409448849" w:history="1">
         <w:r>
           <w:rPr>
             <w:rStyle w:val="Hyperlink"/>
@@ -1853,7 +1845,7 @@
             <w:noProof/>
             <w:webHidden/>
           </w:rPr>
-          <w:instrText xml:space="preserve"> PAGEREF _Toc409281050 \h </w:instrText>
+          <w:instrText xml:space="preserve"> PAGEREF _Toc409448849 \h </w:instrText>
         </w:r>
         <w:r>
           <w:rPr>
@@ -1873,7 +1865,7 @@
             <w:noProof/>
             <w:webHidden/>
           </w:rPr>
-          <w:t>8</w:t>
+          <w:t>12</w:t>
         </w:r>
         <w:r>
           <w:rPr>
@@ -1897,7 +1889,7 @@
           <w:lang w:eastAsia="de-CH"/>
         </w:rPr>
       </w:pPr>
-      <w:hyperlink w:anchor="_Toc409281051" w:history="1">
+      <w:hyperlink w:anchor="_Toc409448850" w:history="1">
         <w:r>
           <w:rPr>
             <w:rStyle w:val="Hyperlink"/>
@@ -1924,7 +1916,7 @@
             <w:noProof/>
             <w:webHidden/>
           </w:rPr>
-          <w:instrText xml:space="preserve"> PAGEREF _Toc409281051 \h </w:instrText>
+          <w:instrText xml:space="preserve"> PAGEREF _Toc409448850 \h </w:instrText>
         </w:r>
         <w:r>
           <w:rPr>
@@ -1944,7 +1936,7 @@
             <w:noProof/>
             <w:webHidden/>
           </w:rPr>
-          <w:t>8</w:t>
+          <w:t>12</w:t>
         </w:r>
         <w:r>
           <w:rPr>
@@ -1968,7 +1960,7 @@
           <w:lang w:eastAsia="de-CH"/>
         </w:rPr>
       </w:pPr>
-      <w:hyperlink w:anchor="_Toc409281052" w:history="1">
+      <w:hyperlink w:anchor="_Toc409448851" w:history="1">
         <w:r>
           <w:rPr>
             <w:rStyle w:val="Hyperlink"/>
@@ -1995,7 +1987,7 @@
             <w:noProof/>
             <w:webHidden/>
           </w:rPr>
-          <w:instrText xml:space="preserve"> PAGEREF _Toc409281052 \h </w:instrText>
+          <w:instrText xml:space="preserve"> PAGEREF _Toc409448851 \h </w:instrText>
         </w:r>
         <w:r>
           <w:rPr>
@@ -2015,7 +2007,7 @@
             <w:noProof/>
             <w:webHidden/>
           </w:rPr>
-          <w:t>8</w:t>
+          <w:t>12</w:t>
         </w:r>
         <w:r>
           <w:rPr>
@@ -2039,7 +2031,7 @@
           <w:lang w:eastAsia="de-CH"/>
         </w:rPr>
       </w:pPr>
-      <w:hyperlink w:anchor="_Toc409281053" w:history="1">
+      <w:hyperlink w:anchor="_Toc409448852" w:history="1">
         <w:r>
           <w:rPr>
             <w:rStyle w:val="Hyperlink"/>
@@ -2066,7 +2058,7 @@
             <w:noProof/>
             <w:webHidden/>
           </w:rPr>
-          <w:instrText xml:space="preserve"> PAGEREF _Toc409281053 \h </w:instrText>
+          <w:instrText xml:space="preserve"> PAGEREF _Toc409448852 \h </w:instrText>
         </w:r>
         <w:r>
           <w:rPr>
@@ -2086,7 +2078,7 @@
             <w:noProof/>
             <w:webHidden/>
           </w:rPr>
-          <w:t>9</w:t>
+          <w:t>13</w:t>
         </w:r>
         <w:r>
           <w:rPr>
@@ -2110,12 +2102,82 @@
           <w:lang w:eastAsia="de-CH"/>
         </w:rPr>
       </w:pPr>
-      <w:hyperlink w:anchor="_Toc409281054" w:history="1">
+      <w:hyperlink w:anchor="_Toc409448853" w:history="1">
         <w:r>
           <w:rPr>
             <w:rStyle w:val="Hyperlink"/>
             <w:noProof/>
-            <w:lang w:val="en-GB"/>
+          </w:rPr>
+          <w:t>Fazit</w:t>
+        </w:r>
+        <w:r>
+          <w:rPr>
+            <w:noProof/>
+            <w:webHidden/>
+          </w:rPr>
+          <w:tab/>
+        </w:r>
+        <w:r>
+          <w:rPr>
+            <w:noProof/>
+            <w:webHidden/>
+          </w:rPr>
+          <w:fldChar w:fldCharType="begin"/>
+        </w:r>
+        <w:r>
+          <w:rPr>
+            <w:noProof/>
+            <w:webHidden/>
+          </w:rPr>
+          <w:instrText xml:space="preserve"> PAGEREF _Toc409448853 \h </w:instrText>
+        </w:r>
+        <w:r>
+          <w:rPr>
+            <w:noProof/>
+            <w:webHidden/>
+          </w:rPr>
+        </w:r>
+        <w:r>
+          <w:rPr>
+            <w:noProof/>
+            <w:webHidden/>
+          </w:rPr>
+          <w:fldChar w:fldCharType="separate"/>
+        </w:r>
+        <w:r>
+          <w:rPr>
+            <w:noProof/>
+            <w:webHidden/>
+          </w:rPr>
+          <w:t>14</w:t>
+        </w:r>
+        <w:r>
+          <w:rPr>
+            <w:noProof/>
+            <w:webHidden/>
+          </w:rPr>
+          <w:fldChar w:fldCharType="end"/>
+        </w:r>
+      </w:hyperlink>
+    </w:p>
+    <w:p>
+      <w:pPr>
+        <w:pStyle w:val="Verzeichnis1"/>
+        <w:tabs>
+          <w:tab w:val="right" w:leader="dot" w:pos="8494"/>
+        </w:tabs>
+        <w:rPr>
+          <w:rFonts w:asciiTheme="minorHAnsi" w:eastAsiaTheme="minorEastAsia" w:hAnsiTheme="minorHAnsi"/>
+          <w:noProof/>
+          <w:sz w:val="22"/>
+          <w:lang w:eastAsia="de-CH"/>
+        </w:rPr>
+      </w:pPr>
+      <w:hyperlink w:anchor="_Toc409448854" w:history="1">
+        <w:r>
+          <w:rPr>
+            <w:rStyle w:val="Hyperlink"/>
+            <w:noProof/>
           </w:rPr>
           <w:t>Quellen</w:t>
         </w:r>
@@ -2138,7 +2200,7 @@
             <w:noProof/>
             <w:webHidden/>
           </w:rPr>
-          <w:instrText xml:space="preserve"> PAGEREF _Toc409281054 \h </w:instrText>
+          <w:instrText xml:space="preserve"> PAGEREF _Toc409448854 \h </w:instrText>
         </w:r>
         <w:r>
           <w:rPr>
@@ -2158,7 +2220,7 @@
             <w:noProof/>
             <w:webHidden/>
           </w:rPr>
-          <w:t>10</w:t>
+          <w:t>15</w:t>
         </w:r>
         <w:r>
           <w:rPr>
@@ -2184,7 +2246,7 @@
       <w:pPr>
         <w:pStyle w:val="berschrift1"/>
       </w:pPr>
-      <w:bookmarkStart w:id="1" w:name="_Toc409281032"/>
+      <w:bookmarkStart w:id="1" w:name="_Toc409448831"/>
       <w:r>
         <w:lastRenderedPageBreak/>
         <w:t>Einleitung</w:t>
@@ -2195,7 +2257,7 @@
       <w:pPr>
         <w:pStyle w:val="berschrift2"/>
       </w:pPr>
-      <w:bookmarkStart w:id="2" w:name="_Toc409281033"/>
+      <w:bookmarkStart w:id="2" w:name="_Toc409448832"/>
       <w:r>
         <w:t>Ausgangslage</w:t>
       </w:r>
@@ -2248,7 +2310,7 @@
       <w:pPr>
         <w:pStyle w:val="berschrift2"/>
       </w:pPr>
-      <w:bookmarkStart w:id="3" w:name="_Toc409281034"/>
+      <w:bookmarkStart w:id="3" w:name="_Toc409448833"/>
       <w:r>
         <w:t>Aufgabenstellung</w:t>
       </w:r>
@@ -2275,7 +2337,7 @@
       <w:pPr>
         <w:pStyle w:val="berschrift2"/>
       </w:pPr>
-      <w:bookmarkStart w:id="4" w:name="_Toc409281035"/>
+      <w:bookmarkStart w:id="4" w:name="_Toc409448834"/>
       <w:r>
         <w:t>Anforderungen</w:t>
       </w:r>
@@ -2291,7 +2353,7 @@
         <w:pStyle w:val="Listenabsatz"/>
         <w:numPr>
           <w:ilvl w:val="0"/>
-          <w:numId w:val="7"/>
+          <w:numId w:val="12"/>
         </w:numPr>
       </w:pPr>
       <w:r>
@@ -2318,7 +2380,7 @@
         <w:pStyle w:val="Listenabsatz"/>
         <w:numPr>
           <w:ilvl w:val="0"/>
-          <w:numId w:val="7"/>
+          <w:numId w:val="12"/>
         </w:numPr>
       </w:pPr>
       <w:r>
@@ -2339,7 +2401,7 @@
         <w:pStyle w:val="Listenabsatz"/>
         <w:numPr>
           <w:ilvl w:val="0"/>
-          <w:numId w:val="7"/>
+          <w:numId w:val="12"/>
         </w:numPr>
       </w:pPr>
       <w:r>
@@ -2351,7 +2413,7 @@
         <w:pStyle w:val="Listenabsatz"/>
         <w:numPr>
           <w:ilvl w:val="0"/>
-          <w:numId w:val="7"/>
+          <w:numId w:val="12"/>
         </w:numPr>
       </w:pPr>
       <w:r>
@@ -2371,7 +2433,7 @@
         <w:pStyle w:val="Listenabsatz"/>
         <w:numPr>
           <w:ilvl w:val="0"/>
-          <w:numId w:val="7"/>
+          <w:numId w:val="12"/>
         </w:numPr>
       </w:pPr>
       <w:r>
@@ -2386,7 +2448,7 @@
         <w:pStyle w:val="Listenabsatz"/>
         <w:numPr>
           <w:ilvl w:val="0"/>
-          <w:numId w:val="7"/>
+          <w:numId w:val="12"/>
         </w:numPr>
       </w:pPr>
       <w:r>
@@ -2408,7 +2470,7 @@
       <w:pPr>
         <w:pStyle w:val="berschrift1"/>
       </w:pPr>
-      <w:bookmarkStart w:id="5" w:name="_Toc409281036"/>
+      <w:bookmarkStart w:id="5" w:name="_Toc409448835"/>
       <w:r>
         <w:lastRenderedPageBreak/>
         <w:t>Vorarbeit</w:t>
@@ -2419,7 +2481,7 @@
       <w:pPr>
         <w:pStyle w:val="berschrift2"/>
       </w:pPr>
-      <w:bookmarkStart w:id="6" w:name="_Toc409281037"/>
+      <w:bookmarkStart w:id="6" w:name="_Toc409448836"/>
       <w:r>
         <w:t>Recherche</w:t>
       </w:r>
@@ -2546,14 +2608,18 @@
       <w:pPr>
         <w:pStyle w:val="berschrift2"/>
       </w:pPr>
-      <w:bookmarkStart w:id="7" w:name="_Toc409281038"/>
+      <w:bookmarkStart w:id="7" w:name="_Toc409448837"/>
       <w:r>
         <w:lastRenderedPageBreak/>
         <w:t>Programmablauf</w:t>
       </w:r>
       <w:bookmarkEnd w:id="7"/>
     </w:p>
-    <w:p/>
+    <w:p>
+      <w:r>
+        <w:t>Der Programmablauf wurde zu Beginn des Projektes grob festgelegt. Darin ist vorgesehen, dass der Benutzer über die Oberfläche seine Videodatei laden kann und die Musik wird daraufhin bereits analysiert. Auch bei benutzerdefinierten Einstellungen, wie der Film umgewandelt werden soll, findet diese Analyse statt. Weiter kann das Userinterface den Film abspielen.</w:t>
+      </w:r>
+    </w:p>
     <w:p>
       <w:r>
         <w:rPr>
@@ -2609,29 +2675,167 @@
     </w:p>
     <w:p>
       <w:pPr>
-        <w:rPr>
-          <w:rFonts w:ascii="Estrangelo Edessa" w:eastAsiaTheme="majorEastAsia" w:hAnsi="Estrangelo Edessa" w:cstheme="majorBidi"/>
-          <w:b/>
-          <w:bCs/>
-          <w:color w:val="000000" w:themeColor="text1"/>
-          <w:sz w:val="36"/>
-          <w:szCs w:val="26"/>
-        </w:rPr>
-      </w:pPr>
-      <w:r>
-        <w:br w:type="page"/>
+        <w:tabs>
+          <w:tab w:val="left" w:pos="1418"/>
+        </w:tabs>
+        <w:ind w:left="1416" w:hanging="1416"/>
+        <w:rPr>
+          <w:rFonts w:asciiTheme="majorHAnsi" w:hAnsiTheme="majorHAnsi"/>
+        </w:rPr>
+      </w:pPr>
+      <w:r>
+        <w:rPr>
+          <w:rFonts w:asciiTheme="majorHAnsi" w:hAnsiTheme="majorHAnsi" w:cs="LMRoman12-Regular"/>
+          <w:szCs w:val="24"/>
+        </w:rPr>
+        <w:t>Abbildung 1:</w:t>
+      </w:r>
+      <w:r>
+        <w:rPr>
+          <w:rFonts w:asciiTheme="majorHAnsi" w:hAnsiTheme="majorHAnsi" w:cs="LMRoman12-Regular"/>
+          <w:szCs w:val="24"/>
+        </w:rPr>
+        <w:tab/>
+      </w:r>
+      <w:r>
+        <w:rPr>
+          <w:rFonts w:asciiTheme="majorHAnsi" w:hAnsiTheme="majorHAnsi" w:cs="LMRoman12-Regular"/>
+          <w:szCs w:val="24"/>
+        </w:rPr>
+        <w:t xml:space="preserve">Erster </w:t>
+      </w:r>
+      <w:r>
+        <w:rPr>
+          <w:rFonts w:asciiTheme="majorHAnsi" w:hAnsiTheme="majorHAnsi" w:cs="LMRoman12-Regular"/>
+          <w:szCs w:val="24"/>
+        </w:rPr>
+        <w:t xml:space="preserve">grober </w:t>
+      </w:r>
+      <w:r>
+        <w:rPr>
+          <w:rFonts w:asciiTheme="majorHAnsi" w:hAnsiTheme="majorHAnsi" w:cs="LMRoman12-Regular"/>
+          <w:szCs w:val="24"/>
+        </w:rPr>
+        <w:t xml:space="preserve">Entwurf </w:t>
+      </w:r>
+      <w:r>
+        <w:rPr>
+          <w:rFonts w:asciiTheme="majorHAnsi" w:hAnsiTheme="majorHAnsi" w:cs="LMRoman12-Regular"/>
+          <w:szCs w:val="24"/>
+        </w:rPr>
+        <w:t xml:space="preserve">des </w:t>
+      </w:r>
+      <w:r>
+        <w:rPr>
+          <w:rFonts w:asciiTheme="majorHAnsi" w:hAnsiTheme="majorHAnsi" w:cs="LMRoman12-Regular"/>
+          <w:szCs w:val="24"/>
+        </w:rPr>
+        <w:t>Programmablauf</w:t>
+      </w:r>
+      <w:r>
+        <w:rPr>
+          <w:rFonts w:asciiTheme="majorHAnsi" w:hAnsiTheme="majorHAnsi" w:cs="LMRoman12-Regular"/>
+          <w:szCs w:val="24"/>
+        </w:rPr>
+        <w:t>es</w:t>
+      </w:r>
+      <w:r>
+        <w:rPr>
+          <w:rFonts w:asciiTheme="majorHAnsi" w:hAnsiTheme="majorHAnsi" w:cs="LMRoman12-Regular"/>
+          <w:szCs w:val="24"/>
+        </w:rPr>
+        <w:t xml:space="preserve">. Der </w:t>
+      </w:r>
+      <w:r>
+        <w:rPr>
+          <w:rFonts w:ascii="Courier New" w:hAnsi="Courier New" w:cs="Courier New"/>
+          <w:sz w:val="22"/>
+        </w:rPr>
+        <w:t>AudioAnalyzer</w:t>
+      </w:r>
+      <w:r>
+        <w:rPr>
+          <w:rFonts w:asciiTheme="majorHAnsi" w:hAnsiTheme="majorHAnsi" w:cs="LMRoman12-Regular"/>
+          <w:szCs w:val="24"/>
+        </w:rPr>
+        <w:t xml:space="preserve"> ist </w:t>
+      </w:r>
+      <w:r>
+        <w:rPr>
+          <w:rFonts w:asciiTheme="majorHAnsi" w:hAnsiTheme="majorHAnsi" w:cs="LMRoman12-Regular"/>
+          <w:szCs w:val="24"/>
+        </w:rPr>
+        <w:t>dabei ein Block aus verschiedenen Klassen die sich sowohl um die Audio</w:t>
+      </w:r>
+      <w:r>
+        <w:rPr>
+          <w:rFonts w:asciiTheme="majorHAnsi" w:hAnsiTheme="majorHAnsi" w:cs="LMRoman12-Regular"/>
+          <w:szCs w:val="24"/>
+        </w:rPr>
+        <w:t xml:space="preserve"> </w:t>
+      </w:r>
+      <w:r>
+        <w:rPr>
+          <w:rFonts w:asciiTheme="majorHAnsi" w:hAnsiTheme="majorHAnsi" w:cs="LMRoman12-Regular"/>
+          <w:szCs w:val="24"/>
+        </w:rPr>
+        <w:t>Analyse wie auch das zusammenstellen des Filmes beinhaltet</w:t>
+      </w:r>
+      <w:r>
+        <w:rPr>
+          <w:rFonts w:asciiTheme="majorHAnsi" w:hAnsiTheme="majorHAnsi" w:cs="LMRoman12-Regular"/>
+          <w:szCs w:val="24"/>
+        </w:rPr>
+        <w:t>.</w:t>
       </w:r>
     </w:p>
     <w:p>
       <w:pPr>
         <w:pStyle w:val="berschrift2"/>
       </w:pPr>
-      <w:bookmarkStart w:id="8" w:name="_Toc409281039"/>
+      <w:bookmarkStart w:id="8" w:name="_Toc409448838"/>
       <w:r>
         <w:lastRenderedPageBreak/>
         <w:t>UI Prototyp</w:t>
       </w:r>
       <w:bookmarkEnd w:id="8"/>
+    </w:p>
+    <w:p>
+      <w:r>
+        <w:t xml:space="preserve">Auf dem Userinterface </w:t>
+      </w:r>
+      <w:proofErr w:type="gramStart"/>
+      <w:r>
+        <w:t>i</w:t>
+      </w:r>
+      <w:r>
+        <w:t>st</w:t>
+      </w:r>
+      <w:proofErr w:type="gramEnd"/>
+      <w:r>
+        <w:t xml:space="preserve"> die o</w:t>
+      </w:r>
+      <w:r>
+        <w:t>riginal</w:t>
+      </w:r>
+      <w:r>
+        <w:t>e</w:t>
+      </w:r>
+      <w:r>
+        <w:t xml:space="preserve"> und die manipulierte Version des Videos zu sehen. Für das Abspielen oder anhalten beider Videos steht eine </w:t>
+      </w:r>
+      <w:r>
+        <w:t xml:space="preserve">Toolbar </w:t>
+      </w:r>
+      <w:r>
+        <w:t>zur Verfügung</w:t>
+      </w:r>
+      <w:r>
+        <w:t xml:space="preserve"> welche sich auf beide Videos auswirkt</w:t>
+      </w:r>
+      <w:r>
+        <w:t>.</w:t>
+      </w:r>
     </w:p>
     <w:p>
       <w:r>
@@ -2655,11 +2859,41 @@
             <v:path o:extrusionok="f" gradientshapeok="t" o:connecttype="rect"/>
             <o:lock v:ext="edit" aspectratio="t"/>
           </v:shapetype>
-          <v:shape id="_x0000_i1025" type="#_x0000_t75" style="width:424.45pt;height:319pt" o:ole="">
+          <v:shape id="_x0000_i1025" type="#_x0000_t75" style="width:424.55pt;height:319.05pt" o:ole="">
             <v:imagedata r:id="rId11" o:title=""/>
           </v:shape>
-          <o:OLEObject Type="Embed" ProgID="Unknown" ShapeID="_x0000_i1025" DrawAspect="Content" ObjectID="_1483022931" r:id="rId12"/>
+          <o:OLEObject Type="Embed" ProgID="Unknown" ShapeID="_x0000_i1025" DrawAspect="Content" ObjectID="_1483190711" r:id="rId12"/>
         </w:object>
+      </w:r>
+    </w:p>
+    <w:p>
+      <w:pPr>
+        <w:tabs>
+          <w:tab w:val="left" w:pos="1418"/>
+        </w:tabs>
+        <w:ind w:left="1416" w:hanging="1416"/>
+        <w:jc w:val="center"/>
+        <w:rPr>
+          <w:rFonts w:asciiTheme="majorHAnsi" w:hAnsiTheme="majorHAnsi"/>
+        </w:rPr>
+      </w:pPr>
+      <w:r>
+        <w:rPr>
+          <w:rFonts w:asciiTheme="majorHAnsi" w:hAnsiTheme="majorHAnsi" w:cs="LMRoman12-Regular"/>
+          <w:szCs w:val="24"/>
+        </w:rPr>
+        <w:t>Abbildung 2:</w:t>
+      </w:r>
+      <w:r>
+        <w:rPr>
+          <w:rFonts w:asciiTheme="majorHAnsi" w:hAnsiTheme="majorHAnsi" w:cs="LMRoman12-Regular"/>
+          <w:szCs w:val="24"/>
+        </w:rPr>
+        <w:tab/>
+        <w:t xml:space="preserve">Papierprototyp des </w:t>
+      </w:r>
+      <w:r>
+        <w:t>Userinterfaces.</w:t>
       </w:r>
     </w:p>
     <w:p>
@@ -2680,7 +2914,7 @@
       <w:pPr>
         <w:pStyle w:val="berschrift1"/>
       </w:pPr>
-      <w:bookmarkStart w:id="9" w:name="_Toc409281040"/>
+      <w:bookmarkStart w:id="9" w:name="_Toc409448839"/>
       <w:r>
         <w:lastRenderedPageBreak/>
         <w:t>Projektaufbau</w:t>
@@ -2691,7 +2925,7 @@
       <w:pPr>
         <w:pStyle w:val="berschrift2"/>
       </w:pPr>
-      <w:bookmarkStart w:id="10" w:name="_Toc409281041"/>
+      <w:bookmarkStart w:id="10" w:name="_Toc409448840"/>
       <w:r>
         <w:t>Technologien</w:t>
       </w:r>
@@ -2713,7 +2947,7 @@
         <w:pStyle w:val="Listenabsatz"/>
         <w:numPr>
           <w:ilvl w:val="0"/>
-          <w:numId w:val="7"/>
+          <w:numId w:val="11"/>
         </w:numPr>
       </w:pPr>
       <w:r>
@@ -2725,7 +2959,7 @@
         <w:pStyle w:val="Listenabsatz"/>
         <w:numPr>
           <w:ilvl w:val="0"/>
-          <w:numId w:val="7"/>
+          <w:numId w:val="11"/>
         </w:numPr>
       </w:pPr>
       <w:r>
@@ -2737,55 +2971,58 @@
         <w:pStyle w:val="Listenabsatz"/>
         <w:numPr>
           <w:ilvl w:val="0"/>
-          <w:numId w:val="7"/>
+          <w:numId w:val="11"/>
         </w:numPr>
       </w:pPr>
+      <w:proofErr w:type="spellStart"/>
+      <w:r>
+        <w:t>Xuggler</w:t>
+      </w:r>
+      <w:proofErr w:type="spellEnd"/>
+      <w:r>
+        <w:t xml:space="preserve"> 5.4</w:t>
+      </w:r>
+    </w:p>
+    <w:p>
+      <w:r>
+        <w:t>Als Versionskontrolle w</w:t>
+      </w:r>
+      <w:r>
+        <w:t>ird</w:t>
+      </w:r>
       <w:r>
         <w:t xml:space="preserve"> </w:t>
       </w:r>
       <w:proofErr w:type="spellStart"/>
       <w:r>
-        <w:t>Xuggler</w:t>
+        <w:t>Github</w:t>
       </w:r>
       <w:proofErr w:type="spellEnd"/>
       <w:r>
-        <w:t xml:space="preserve"> 5.4</w:t>
-      </w:r>
-    </w:p>
-    <w:p>
+        <w:t xml:space="preserve"> verwendet. </w:t>
+      </w:r>
       <w:r>
         <w:t xml:space="preserve">Als </w:t>
       </w:r>
       <w:r>
-        <w:t>Versionskontrolle</w:t>
-      </w:r>
-      <w:r>
-        <w:t xml:space="preserve"> wurde </w:t>
+        <w:t xml:space="preserve">präferierte Entwicklungsumgebung </w:t>
+      </w:r>
+      <w:r>
+        <w:t>w</w:t>
+      </w:r>
+      <w:r>
+        <w:t xml:space="preserve">ird </w:t>
       </w:r>
       <w:proofErr w:type="spellStart"/>
       <w:r>
-        <w:t>Github</w:t>
+        <w:t>IntelliJ</w:t>
       </w:r>
       <w:proofErr w:type="spellEnd"/>
       <w:r>
-        <w:t xml:space="preserve"> verwendet. </w:t>
-      </w:r>
-      <w:r>
-        <w:t xml:space="preserve">Als </w:t>
-      </w:r>
-      <w:r>
-        <w:t xml:space="preserve">präferierte Entwicklungsumgebung </w:t>
-      </w:r>
-      <w:r>
-        <w:t xml:space="preserve">wurde </w:t>
-      </w:r>
-      <w:proofErr w:type="spellStart"/>
-      <w:r>
-        <w:t>IntelliJ</w:t>
-      </w:r>
-      <w:proofErr w:type="spellEnd"/>
-      <w:r>
-        <w:t xml:space="preserve"> verwendet</w:t>
+        <w:t xml:space="preserve"> IDEA </w:t>
+      </w:r>
+      <w:r>
+        <w:t>verwendet</w:t>
       </w:r>
       <w:r>
         <w:t>.</w:t>
@@ -2795,7 +3032,7 @@
       <w:pPr>
         <w:pStyle w:val="berschrift2"/>
       </w:pPr>
-      <w:bookmarkStart w:id="11" w:name="_Toc409281042"/>
+      <w:bookmarkStart w:id="11" w:name="_Toc409448841"/>
       <w:proofErr w:type="spellStart"/>
       <w:r>
         <w:t>Maven</w:t>
@@ -2869,7 +3106,7 @@
       <w:pPr>
         <w:pStyle w:val="berschrift1"/>
       </w:pPr>
-      <w:bookmarkStart w:id="12" w:name="_Toc409281043"/>
+      <w:bookmarkStart w:id="12" w:name="_Toc409448842"/>
       <w:r>
         <w:lastRenderedPageBreak/>
         <w:t>Umsetzung</w:t>
@@ -2878,32 +3115,462 @@
     </w:p>
     <w:p>
       <w:pPr>
+        <w:jc w:val="left"/>
+        <w:rPr>
+          <w:rFonts w:ascii="Estrangelo Edessa" w:eastAsiaTheme="majorEastAsia" w:hAnsi="Estrangelo Edessa" w:cstheme="majorBidi"/>
+          <w:b/>
+          <w:bCs/>
+          <w:color w:val="000000" w:themeColor="text1"/>
+          <w:sz w:val="36"/>
+          <w:szCs w:val="26"/>
+        </w:rPr>
+      </w:pPr>
+      <w:r>
+        <w:br w:type="page"/>
+      </w:r>
+    </w:p>
+    <w:p>
+      <w:pPr>
         <w:pStyle w:val="berschrift2"/>
       </w:pPr>
-      <w:bookmarkStart w:id="13" w:name="_Toc409281044"/>
-      <w:r>
+      <w:bookmarkStart w:id="13" w:name="_Toc409448843"/>
+      <w:r>
+        <w:lastRenderedPageBreak/>
         <w:t>Userinterface</w:t>
       </w:r>
       <w:bookmarkEnd w:id="13"/>
     </w:p>
     <w:p>
       <w:r>
-        <w:t>Für das Userinterface wurde Java FX eingesetzt, das standardmässig in der JDK Version 1.8 integriert ist. Das Team entschied sich dafür, da es mit Java FX sehr  einfach möglich ist Medienformat einzubinden.</w:t>
+        <w:t xml:space="preserve">Für das Userinterface wurde Java FX eingesetzt, das standardmässig in der JDK Version 1.8 integriert ist. </w:t>
+      </w:r>
+      <w:proofErr w:type="spellStart"/>
+      <w:r>
+        <w:t>JavaFX</w:t>
+      </w:r>
+      <w:proofErr w:type="spellEnd"/>
+      <w:r>
+        <w:t xml:space="preserve"> bot dem </w:t>
+      </w:r>
+      <w:r>
+        <w:t xml:space="preserve">Team </w:t>
+      </w:r>
+      <w:r>
+        <w:t xml:space="preserve">die Möglichkeit </w:t>
+      </w:r>
+      <w:r>
+        <w:t xml:space="preserve">einfach </w:t>
+      </w:r>
+      <w:r>
+        <w:t>Multimedia</w:t>
+      </w:r>
+      <w:r>
+        <w:t>format</w:t>
+      </w:r>
+      <w:r>
+        <w:t xml:space="preserve">e in das Userinterface </w:t>
+      </w:r>
+      <w:r>
+        <w:t>einzubinden</w:t>
+      </w:r>
+      <w:r>
+        <w:t xml:space="preserve"> und abzuspielen</w:t>
+      </w:r>
+      <w:r>
+        <w:t>.</w:t>
+      </w:r>
+      <w:r>
+        <w:t xml:space="preserve"> Unterstütze Formate sind dabei:</w:t>
+      </w:r>
+    </w:p>
+    <w:p>
+      <w:pPr>
+        <w:spacing w:line="240" w:lineRule="auto"/>
+        <w:rPr>
+          <w:b/>
+        </w:rPr>
+      </w:pPr>
+      <w:r>
+        <w:rPr>
+          <w:b/>
+        </w:rPr>
+        <w:t>Audio</w:t>
+      </w:r>
+    </w:p>
+    <w:p>
+      <w:pPr>
+        <w:pStyle w:val="Listenabsatz"/>
+        <w:numPr>
+          <w:ilvl w:val="0"/>
+          <w:numId w:val="18"/>
+        </w:numPr>
+      </w:pPr>
+      <w:r>
+        <w:t>MP3</w:t>
+      </w:r>
+    </w:p>
+    <w:p>
+      <w:pPr>
+        <w:pStyle w:val="Listenabsatz"/>
+        <w:numPr>
+          <w:ilvl w:val="0"/>
+          <w:numId w:val="18"/>
+        </w:numPr>
+      </w:pPr>
+      <w:r>
+        <w:t xml:space="preserve">AIFF </w:t>
+      </w:r>
+      <w:r>
+        <w:t xml:space="preserve">mit </w:t>
+      </w:r>
+      <w:proofErr w:type="spellStart"/>
+      <w:r>
+        <w:t>unkomprimierter</w:t>
+      </w:r>
+      <w:proofErr w:type="spellEnd"/>
+      <w:r>
+        <w:t xml:space="preserve"> </w:t>
+      </w:r>
+      <w:r>
+        <w:t>PCM</w:t>
+      </w:r>
+    </w:p>
+    <w:p>
+      <w:pPr>
+        <w:pStyle w:val="Listenabsatz"/>
+        <w:numPr>
+          <w:ilvl w:val="0"/>
+          <w:numId w:val="18"/>
+        </w:numPr>
+      </w:pPr>
+      <w:r>
+        <w:t xml:space="preserve">WAV </w:t>
+      </w:r>
+      <w:r>
+        <w:t xml:space="preserve">mit </w:t>
+      </w:r>
+      <w:proofErr w:type="spellStart"/>
+      <w:r>
+        <w:t>unkomprimierter</w:t>
+      </w:r>
+      <w:proofErr w:type="spellEnd"/>
+      <w:r>
+        <w:t xml:space="preserve"> PCM</w:t>
+      </w:r>
+    </w:p>
+    <w:p>
+      <w:pPr>
+        <w:pStyle w:val="Listenabsatz"/>
+        <w:numPr>
+          <w:ilvl w:val="0"/>
+          <w:numId w:val="18"/>
+        </w:numPr>
+        <w:rPr>
+          <w:lang w:val="en-GB"/>
+        </w:rPr>
+      </w:pPr>
+      <w:r>
+        <w:rPr>
+          <w:lang w:val="en-GB"/>
+        </w:rPr>
+        <w:t xml:space="preserve">MPEG-4 </w:t>
+      </w:r>
+      <w:r>
+        <w:rPr>
+          <w:lang w:val="en-GB"/>
+        </w:rPr>
+        <w:t>Multimedia-C</w:t>
+      </w:r>
+      <w:r>
+        <w:rPr>
+          <w:lang w:val="en-GB"/>
+        </w:rPr>
+        <w:t>ontainer</w:t>
+      </w:r>
+      <w:r>
+        <w:rPr>
+          <w:lang w:val="en-GB"/>
+        </w:rPr>
+        <w:t>-Format</w:t>
+      </w:r>
+      <w:r>
+        <w:rPr>
+          <w:lang w:val="en-GB"/>
+        </w:rPr>
+        <w:t xml:space="preserve"> </w:t>
+      </w:r>
+      <w:proofErr w:type="spellStart"/>
+      <w:r>
+        <w:rPr>
+          <w:lang w:val="en-GB"/>
+        </w:rPr>
+        <w:t>mit</w:t>
+      </w:r>
+      <w:proofErr w:type="spellEnd"/>
+      <w:r>
+        <w:rPr>
+          <w:lang w:val="en-GB"/>
+        </w:rPr>
+        <w:t xml:space="preserve"> </w:t>
+      </w:r>
+      <w:r>
+        <w:rPr>
+          <w:lang w:val="en-GB"/>
+        </w:rPr>
+        <w:t>AAC (Advanced Audio Coding) A</w:t>
+      </w:r>
+      <w:r>
+        <w:rPr>
+          <w:lang w:val="en-GB"/>
+        </w:rPr>
+        <w:t>udio</w:t>
+      </w:r>
+    </w:p>
+    <w:p>
+      <w:pPr>
+        <w:spacing w:line="240" w:lineRule="auto"/>
+        <w:rPr>
+          <w:b/>
+        </w:rPr>
+      </w:pPr>
+      <w:r>
+        <w:rPr>
+          <w:b/>
+        </w:rPr>
+        <w:t>Video</w:t>
+      </w:r>
+    </w:p>
+    <w:p>
+      <w:pPr>
+        <w:pStyle w:val="Listenabsatz"/>
+        <w:numPr>
+          <w:ilvl w:val="0"/>
+          <w:numId w:val="19"/>
+        </w:numPr>
+      </w:pPr>
+      <w:r>
+        <w:t xml:space="preserve">FLV </w:t>
+      </w:r>
+      <w:r>
+        <w:t xml:space="preserve">mit </w:t>
+      </w:r>
+      <w:r>
+        <w:t xml:space="preserve">VP6 </w:t>
+      </w:r>
+      <w:r>
+        <w:t xml:space="preserve">Video und </w:t>
+      </w:r>
+      <w:r>
+        <w:t xml:space="preserve">MP3 </w:t>
+      </w:r>
+      <w:r>
+        <w:t>A</w:t>
+      </w:r>
+      <w:r>
+        <w:t>udio</w:t>
+      </w:r>
+    </w:p>
+    <w:p>
+      <w:pPr>
+        <w:pStyle w:val="Listenabsatz"/>
+        <w:numPr>
+          <w:ilvl w:val="0"/>
+          <w:numId w:val="19"/>
+        </w:numPr>
+      </w:pPr>
+      <w:r>
+        <w:rPr>
+          <w:lang w:val="en-GB"/>
+        </w:rPr>
+        <w:t xml:space="preserve">MPEG-4 </w:t>
+      </w:r>
+      <w:r>
+        <w:rPr>
+          <w:lang w:val="en-GB"/>
+        </w:rPr>
+        <w:t>Multimedia-C</w:t>
+      </w:r>
+      <w:r>
+        <w:rPr>
+          <w:lang w:val="en-GB"/>
+        </w:rPr>
+        <w:t>ontainer</w:t>
+      </w:r>
+      <w:r>
+        <w:rPr>
+          <w:lang w:val="en-GB"/>
+        </w:rPr>
+        <w:t xml:space="preserve">-Format mit </w:t>
+      </w:r>
+      <w:r>
+        <w:rPr>
+          <w:lang w:val="en-GB"/>
+        </w:rPr>
+        <w:t>H.264/AVC (Advanced Video Coding)</w:t>
+      </w:r>
+      <w:r>
+        <w:t xml:space="preserve"> </w:t>
+      </w:r>
+      <w:r>
+        <w:t>Videoverarbeitung</w:t>
+      </w:r>
+      <w:r>
+        <w:rPr>
+          <w:lang w:val="en-GB"/>
+        </w:rPr>
+        <w:t>.</w:t>
+      </w:r>
+    </w:p>
+    <w:p>
+      <w:pPr>
+        <w:jc w:val="left"/>
+      </w:pPr>
+      <w:r>
+        <w:br w:type="page"/>
+      </w:r>
+    </w:p>
+    <w:p>
+      <w:pPr>
+        <w:jc w:val="left"/>
+      </w:pPr>
+    </w:p>
+    <w:p>
+      <w:pPr>
+        <w:jc w:val="left"/>
+      </w:pPr>
+    </w:p>
+    <w:p>
+      <w:pPr>
+        <w:jc w:val="left"/>
+      </w:pPr>
+    </w:p>
+    <w:p>
+      <w:pPr>
+        <w:jc w:val="left"/>
+      </w:pPr>
+    </w:p>
+    <w:p>
+      <w:pPr>
+        <w:jc w:val="center"/>
+      </w:pPr>
+      <w:r>
+        <w:rPr>
+          <w:noProof/>
+          <w:lang w:eastAsia="de-CH"/>
+        </w:rPr>
+        <w:drawing>
+          <wp:inline distT="0" distB="0" distL="0" distR="0">
+            <wp:extent cx="4095750" cy="5639134"/>
+            <wp:effectExtent l="19050" t="0" r="0" b="0"/>
+            <wp:docPr id="17" name="Bild 17"/>
+            <wp:cNvGraphicFramePr>
+              <a:graphicFrameLocks xmlns:a="http://schemas.openxmlformats.org/drawingml/2006/main" noChangeAspect="1"/>
+            </wp:cNvGraphicFramePr>
+            <a:graphic xmlns:a="http://schemas.openxmlformats.org/drawingml/2006/main">
+              <a:graphicData uri="http://schemas.openxmlformats.org/drawingml/2006/picture">
+                <pic:pic xmlns:pic="http://schemas.openxmlformats.org/drawingml/2006/picture">
+                  <pic:nvPicPr>
+                    <pic:cNvPr id="0" name="Picture 17"/>
+                    <pic:cNvPicPr>
+                      <a:picLocks noChangeAspect="1" noChangeArrowheads="1"/>
+                    </pic:cNvPicPr>
+                  </pic:nvPicPr>
+                  <pic:blipFill>
+                    <a:blip r:embed="rId13" cstate="print"/>
+                    <a:srcRect/>
+                    <a:stretch>
+                      <a:fillRect/>
+                    </a:stretch>
+                  </pic:blipFill>
+                  <pic:spPr bwMode="auto">
+                    <a:xfrm>
+                      <a:off x="0" y="0"/>
+                      <a:ext cx="4095750" cy="5639134"/>
+                    </a:xfrm>
+                    <a:prstGeom prst="rect">
+                      <a:avLst/>
+                    </a:prstGeom>
+                    <a:noFill/>
+                    <a:ln w="9525">
+                      <a:noFill/>
+                      <a:miter lim="800000"/>
+                      <a:headEnd/>
+                      <a:tailEnd/>
+                    </a:ln>
+                  </pic:spPr>
+                </pic:pic>
+              </a:graphicData>
+            </a:graphic>
+          </wp:inline>
+        </w:drawing>
+      </w:r>
+    </w:p>
+    <w:p>
+      <w:pPr>
+        <w:jc w:val="center"/>
+        <w:rPr>
+          <w:rFonts w:ascii="Estrangelo Edessa" w:eastAsiaTheme="majorEastAsia" w:hAnsi="Estrangelo Edessa" w:cstheme="majorBidi"/>
+          <w:b/>
+          <w:bCs/>
+          <w:color w:val="000000" w:themeColor="text1"/>
+          <w:sz w:val="36"/>
+          <w:szCs w:val="26"/>
+        </w:rPr>
+      </w:pPr>
+      <w:r>
+        <w:t xml:space="preserve">Abbildung 3: Fertiges Userinterface mit Play-, Pause- und </w:t>
+      </w:r>
+      <w:proofErr w:type="spellStart"/>
+      <w:r>
+        <w:t>Stop</w:t>
+      </w:r>
+      <w:proofErr w:type="spellEnd"/>
+      <w:r>
+        <w:t>-Button.</w:t>
+      </w:r>
+    </w:p>
+    <w:p>
+      <w:pPr>
+        <w:jc w:val="left"/>
+        <w:rPr>
+          <w:rFonts w:ascii="Estrangelo Edessa" w:eastAsiaTheme="majorEastAsia" w:hAnsi="Estrangelo Edessa" w:cstheme="majorBidi"/>
+          <w:b/>
+          <w:bCs/>
+          <w:color w:val="000000" w:themeColor="text1"/>
+          <w:sz w:val="36"/>
+          <w:szCs w:val="26"/>
+        </w:rPr>
+      </w:pPr>
+      <w:r>
+        <w:br w:type="page"/>
       </w:r>
     </w:p>
     <w:p>
       <w:pPr>
         <w:pStyle w:val="berschrift2"/>
       </w:pPr>
-      <w:bookmarkStart w:id="14" w:name="_Toc409281045"/>
-      <w:r>
+      <w:bookmarkStart w:id="14" w:name="_Toc409448844"/>
+      <w:r>
+        <w:lastRenderedPageBreak/>
         <w:t>Video De- / Encoder</w:t>
       </w:r>
       <w:bookmarkEnd w:id="14"/>
     </w:p>
     <w:p>
       <w:r>
-        <w:t xml:space="preserve">Beim Decodieren und Encodieren von Videodateien mussten wir als Erstes noch nochmals eine Recherche betreiben um ein fähiges Framework zu finden, das unseren Anforderungen entspricht. </w:t>
+        <w:t>Beim Decodieren und Encodieren vo</w:t>
+      </w:r>
+      <w:r>
+        <w:t xml:space="preserve">n Videodateien </w:t>
+      </w:r>
+      <w:r>
+        <w:t>musste</w:t>
+      </w:r>
+      <w:r>
+        <w:t xml:space="preserve"> das Team als e</w:t>
+      </w:r>
+      <w:r>
+        <w:t xml:space="preserve">rstes nochmals eine Recherche betreiben um ein fähiges Framework zu finden, das unseren Anforderungen entspricht. </w:t>
       </w:r>
     </w:p>
     <w:p>
@@ -2930,7 +3597,13 @@
         <w:rPr>
           <w:i/>
         </w:rPr>
-        <w:t xml:space="preserve"> Video</w:t>
+        <w:t xml:space="preserve"> </w:t>
+      </w:r>
+      <w:r>
+        <w:rPr>
+          <w:i/>
+        </w:rPr>
+        <w:t>Video</w:t>
       </w:r>
       <w:r>
         <w:t xml:space="preserve"> verwendet. Obwohl es </w:t>
@@ -2954,61 +3627,913 @@
         <w:t>war sehr aufwändig Video und Audio zu extrahieren ohne gleich einiges über Implementierung  dahinter wissen zu müssen.</w:t>
       </w:r>
       <w:r>
+        <w:t xml:space="preserve"> Einiges besser war API vom </w:t>
+      </w:r>
+      <w:proofErr w:type="spellStart"/>
+      <w:r>
+        <w:rPr>
+          <w:i/>
+        </w:rPr>
+        <w:t>Xuggle</w:t>
+      </w:r>
+      <w:r>
+        <w:rPr>
+          <w:i/>
+        </w:rPr>
+        <w:t>r</w:t>
+      </w:r>
+      <w:proofErr w:type="spellEnd"/>
+      <w:r>
+        <w:t xml:space="preserve"> Framework</w:t>
+      </w:r>
+      <w:r>
+        <w:t>.</w:t>
+      </w:r>
+      <w:r>
         <w:t xml:space="preserve"> </w:t>
       </w:r>
-    </w:p>
-    <w:p>
-      <w:r>
-        <w:t xml:space="preserve">Einiges besser war API vom </w:t>
+      <w:r>
+        <w:t xml:space="preserve">Es gab weiter auch gute Dokumentationen, die beschrieben, wie man </w:t>
+      </w:r>
+      <w:r>
+        <w:t xml:space="preserve">Bilder </w:t>
+      </w:r>
+      <w:r>
+        <w:t xml:space="preserve">aus einem Videostream ziehen kann und ein Video aus Bilder erstellen kann </w:t>
+      </w:r>
+      <w:r>
+        <w:t xml:space="preserve">(vgl. </w:t>
       </w:r>
       <w:proofErr w:type="spellStart"/>
       <w:r>
+        <w:t>Moten</w:t>
+      </w:r>
+      <w:proofErr w:type="spellEnd"/>
+      <w:r>
+        <w:t xml:space="preserve">, </w:t>
+      </w:r>
+      <w:r>
+        <w:t>2015)</w:t>
+      </w:r>
+      <w:r>
+        <w:t>.</w:t>
+      </w:r>
+      <w:r>
+        <w:t xml:space="preserve"> </w:t>
+      </w:r>
+      <w:r>
+        <w:t>M</w:t>
+      </w:r>
+      <w:r>
+        <w:t xml:space="preserve">it </w:t>
+      </w:r>
+      <w:r>
+        <w:t xml:space="preserve">der Schnittstelle </w:t>
+      </w:r>
+      <w:proofErr w:type="spellStart"/>
+      <w:r>
+        <w:rPr>
+          <w:rFonts w:ascii="Courier New" w:hAnsi="Courier New" w:cs="Courier New"/>
+          <w:sz w:val="22"/>
+        </w:rPr>
+        <w:t>MediaListener</w:t>
+      </w:r>
+      <w:proofErr w:type="spellEnd"/>
+      <w:r>
+        <w:t xml:space="preserve"> </w:t>
+      </w:r>
+      <w:r>
+        <w:t xml:space="preserve">kann man sich, </w:t>
+      </w:r>
+      <w:r>
+        <w:t xml:space="preserve">während des Lesevorganges des Videos, informieren </w:t>
+      </w:r>
+      <w:proofErr w:type="gramStart"/>
+      <w:r>
+        <w:t>lassen</w:t>
+      </w:r>
+      <w:proofErr w:type="gramEnd"/>
+      <w:r>
+        <w:t xml:space="preserve"> welches Bild und welcher Audiostream gerade gelesen wurde</w:t>
+      </w:r>
+      <w:r>
+        <w:t>n</w:t>
+      </w:r>
+      <w:r>
+        <w:t xml:space="preserve"> (siehe </w:t>
+      </w:r>
+      <w:proofErr w:type="spellStart"/>
+      <w:r>
+        <w:t>Listing</w:t>
+      </w:r>
+      <w:proofErr w:type="spellEnd"/>
+      <w:r>
+        <w:t xml:space="preserve"> 1)</w:t>
+      </w:r>
+      <w:r>
+        <w:t xml:space="preserve">. </w:t>
+      </w:r>
+      <w:r>
+        <w:t xml:space="preserve">Anhand dieser </w:t>
+      </w:r>
+      <w:r>
+        <w:t xml:space="preserve">Informationen </w:t>
+      </w:r>
+      <w:r>
+        <w:t xml:space="preserve">kann die Audioanalyse und die Bildbearbeitung über die Schnittstelle </w:t>
+      </w:r>
+      <w:proofErr w:type="spellStart"/>
+      <w:r>
+        <w:rPr>
+          <w:rFonts w:ascii="Courier New" w:hAnsi="Courier New" w:cs="Courier New"/>
+          <w:sz w:val="22"/>
+        </w:rPr>
+        <w:t>IVideoProcessor</w:t>
+      </w:r>
+      <w:proofErr w:type="spellEnd"/>
+      <w:r>
+        <w:t xml:space="preserve"> </w:t>
+      </w:r>
+      <w:r>
+        <w:t>angesprochen werden</w:t>
+      </w:r>
+      <w:r>
+        <w:t xml:space="preserve">. </w:t>
+      </w:r>
+    </w:p>
+    <w:p>
+      <w:pPr>
+        <w:jc w:val="center"/>
+        <w:rPr>
+          <w:noProof/>
+          <w:lang w:eastAsia="de-CH"/>
+        </w:rPr>
+      </w:pPr>
+      <w:r>
+        <w:rPr>
+          <w:noProof/>
+          <w:lang w:eastAsia="de-CH"/>
+        </w:rPr>
+        <w:drawing>
+          <wp:inline distT="0" distB="0" distL="0" distR="0">
+            <wp:extent cx="4667693" cy="2972745"/>
+            <wp:effectExtent l="0" t="0" r="0" b="0"/>
+            <wp:docPr id="6" name="Grafik 5" descr="uml2.png"/>
+            <wp:cNvGraphicFramePr>
+              <a:graphicFrameLocks xmlns:a="http://schemas.openxmlformats.org/drawingml/2006/main" noChangeAspect="1"/>
+            </wp:cNvGraphicFramePr>
+            <a:graphic xmlns:a="http://schemas.openxmlformats.org/drawingml/2006/main">
+              <a:graphicData uri="http://schemas.openxmlformats.org/drawingml/2006/picture">
+                <pic:pic xmlns:pic="http://schemas.openxmlformats.org/drawingml/2006/picture">
+                  <pic:nvPicPr>
+                    <pic:cNvPr id="0" name="uml2.png"/>
+                    <pic:cNvPicPr/>
+                  </pic:nvPicPr>
+                  <pic:blipFill>
+                    <a:blip r:embed="rId14" cstate="print"/>
+                    <a:stretch>
+                      <a:fillRect/>
+                    </a:stretch>
+                  </pic:blipFill>
+                  <pic:spPr>
+                    <a:xfrm>
+                      <a:off x="0" y="0"/>
+                      <a:ext cx="4674278" cy="2976939"/>
+                    </a:xfrm>
+                    <a:prstGeom prst="rect">
+                      <a:avLst/>
+                    </a:prstGeom>
+                  </pic:spPr>
+                </pic:pic>
+              </a:graphicData>
+            </a:graphic>
+          </wp:inline>
+        </w:drawing>
+      </w:r>
+    </w:p>
+    <w:p>
+      <w:pPr>
+        <w:tabs>
+          <w:tab w:val="left" w:pos="1418"/>
+        </w:tabs>
+        <w:ind w:left="1416" w:hanging="1416"/>
+      </w:pPr>
+      <w:r>
+        <w:t xml:space="preserve">Abbildung </w:t>
+      </w:r>
+      <w:r>
+        <w:t>4</w:t>
+      </w:r>
+      <w:r>
+        <w:t>:</w:t>
+      </w:r>
+      <w:r>
+        <w:tab/>
+        <w:t xml:space="preserve">Die Applikation startet mit der Benutzeroberfläche. Wenn die Videodatei </w:t>
+      </w:r>
+      <w:r>
+        <w:t xml:space="preserve">verarbeitet wird, </w:t>
+      </w:r>
+      <w:r>
+        <w:t xml:space="preserve">kommt der </w:t>
+      </w:r>
+      <w:proofErr w:type="spellStart"/>
+      <w:r>
+        <w:rPr>
+          <w:rFonts w:ascii="Courier New" w:hAnsi="Courier New" w:cs="Courier New"/>
+          <w:sz w:val="22"/>
+        </w:rPr>
+        <w:t>VideoDecoder</w:t>
+      </w:r>
+      <w:proofErr w:type="spellEnd"/>
+      <w:r>
+        <w:t xml:space="preserve"> zum Zug und sp</w:t>
+      </w:r>
+      <w:r>
+        <w:t xml:space="preserve">eichert </w:t>
+      </w:r>
+      <w:r>
+        <w:t xml:space="preserve">Audio in ein Byte Array und die Frames in einzelne </w:t>
+      </w:r>
+      <w:proofErr w:type="spellStart"/>
+      <w:r>
+        <w:rPr>
+          <w:rFonts w:ascii="Courier New" w:hAnsi="Courier New" w:cs="Courier New"/>
+          <w:sz w:val="22"/>
+        </w:rPr>
+        <w:t>BufferedImage</w:t>
+      </w:r>
+      <w:r>
+        <w:t>s</w:t>
+      </w:r>
+      <w:proofErr w:type="spellEnd"/>
+      <w:r>
+        <w:t xml:space="preserve"> ab.</w:t>
+      </w:r>
+      <w:r>
+        <w:t xml:space="preserve"> </w:t>
+      </w:r>
+      <w:r>
+        <w:t xml:space="preserve">Die bearbeiteten Bilder werden an den </w:t>
+      </w:r>
+      <w:r>
+        <w:rPr>
+          <w:rFonts w:ascii="Courier New" w:hAnsi="Courier New" w:cs="Courier New"/>
+          <w:sz w:val="22"/>
+        </w:rPr>
+        <w:t>VideoEncoder</w:t>
+      </w:r>
+      <w:r>
+        <w:t xml:space="preserve"> übergeben der eine </w:t>
+      </w:r>
+      <w:r>
+        <w:t>MP4</w:t>
+      </w:r>
+      <w:r>
+        <w:t xml:space="preserve"> Datei</w:t>
+      </w:r>
+      <w:r>
+        <w:t xml:space="preserve"> mit </w:t>
+      </w:r>
+      <w:proofErr w:type="spellStart"/>
+      <w:r>
+        <w:t>Videocodec</w:t>
+      </w:r>
+      <w:proofErr w:type="spellEnd"/>
+      <w:r>
+        <w:t xml:space="preserve"> H.264</w:t>
+      </w:r>
+      <w:r>
+        <w:t xml:space="preserve"> erstellt.</w:t>
+      </w:r>
+    </w:p>
+    <w:p/>
+    <w:p>
+      <w:pPr>
+        <w:pBdr>
+          <w:top w:val="single" w:sz="4" w:space="1" w:color="auto"/>
+          <w:left w:val="single" w:sz="4" w:space="4" w:color="auto"/>
+          <w:bottom w:val="single" w:sz="4" w:space="1" w:color="auto"/>
+          <w:right w:val="single" w:sz="4" w:space="4" w:color="auto"/>
+        </w:pBdr>
+        <w:shd w:val="clear" w:color="auto" w:fill="2B2B2B"/>
+        <w:tabs>
+          <w:tab w:val="left" w:pos="916"/>
+          <w:tab w:val="left" w:pos="1832"/>
+          <w:tab w:val="left" w:pos="2748"/>
+          <w:tab w:val="left" w:pos="3664"/>
+          <w:tab w:val="left" w:pos="4580"/>
+          <w:tab w:val="left" w:pos="5496"/>
+          <w:tab w:val="left" w:pos="6412"/>
+          <w:tab w:val="left" w:pos="7328"/>
+          <w:tab w:val="left" w:pos="8244"/>
+          <w:tab w:val="left" w:pos="9160"/>
+          <w:tab w:val="left" w:pos="10076"/>
+          <w:tab w:val="left" w:pos="10992"/>
+          <w:tab w:val="left" w:pos="11908"/>
+          <w:tab w:val="left" w:pos="12824"/>
+          <w:tab w:val="left" w:pos="13740"/>
+          <w:tab w:val="left" w:pos="14656"/>
+        </w:tabs>
+        <w:spacing w:after="0" w:line="240" w:lineRule="auto"/>
+        <w:jc w:val="left"/>
+        <w:rPr>
+          <w:rFonts w:ascii="Courier New" w:eastAsia="Times New Roman" w:hAnsi="Courier New" w:cs="Courier New"/>
+          <w:color w:val="BBB529"/>
+          <w:sz w:val="22"/>
+          <w:lang w:val="en-GB" w:eastAsia="de-CH"/>
+        </w:rPr>
+      </w:pPr>
+    </w:p>
+    <w:p>
+      <w:pPr>
+        <w:pBdr>
+          <w:top w:val="single" w:sz="4" w:space="1" w:color="auto"/>
+          <w:left w:val="single" w:sz="4" w:space="4" w:color="auto"/>
+          <w:bottom w:val="single" w:sz="4" w:space="1" w:color="auto"/>
+          <w:right w:val="single" w:sz="4" w:space="4" w:color="auto"/>
+        </w:pBdr>
+        <w:shd w:val="clear" w:color="auto" w:fill="2B2B2B"/>
+        <w:tabs>
+          <w:tab w:val="left" w:pos="916"/>
+          <w:tab w:val="left" w:pos="1832"/>
+          <w:tab w:val="left" w:pos="2748"/>
+          <w:tab w:val="left" w:pos="3664"/>
+          <w:tab w:val="left" w:pos="4580"/>
+          <w:tab w:val="left" w:pos="5496"/>
+          <w:tab w:val="left" w:pos="6412"/>
+          <w:tab w:val="left" w:pos="7328"/>
+          <w:tab w:val="left" w:pos="8244"/>
+          <w:tab w:val="left" w:pos="9160"/>
+          <w:tab w:val="left" w:pos="10076"/>
+          <w:tab w:val="left" w:pos="10992"/>
+          <w:tab w:val="left" w:pos="11908"/>
+          <w:tab w:val="left" w:pos="12824"/>
+          <w:tab w:val="left" w:pos="13740"/>
+          <w:tab w:val="left" w:pos="14656"/>
+        </w:tabs>
+        <w:spacing w:after="0" w:line="240" w:lineRule="auto"/>
+        <w:jc w:val="left"/>
+        <w:rPr>
+          <w:rFonts w:ascii="Courier New" w:eastAsia="Times New Roman" w:hAnsi="Courier New" w:cs="Courier New"/>
+          <w:color w:val="A9B7C6"/>
+          <w:sz w:val="22"/>
+          <w:lang w:val="en-GB" w:eastAsia="de-CH"/>
+        </w:rPr>
+      </w:pPr>
+      <w:r>
+        <w:rPr>
+          <w:rFonts w:ascii="Courier New" w:eastAsia="Times New Roman" w:hAnsi="Courier New" w:cs="Courier New"/>
+          <w:color w:val="BBB529"/>
+          <w:sz w:val="22"/>
+          <w:lang w:val="en-GB" w:eastAsia="de-CH"/>
+        </w:rPr>
+        <w:t>@Override</w:t>
+      </w:r>
+      <w:r>
+        <w:rPr>
+          <w:rFonts w:ascii="Courier New" w:eastAsia="Times New Roman" w:hAnsi="Courier New" w:cs="Courier New"/>
+          <w:color w:val="BBB529"/>
+          <w:sz w:val="22"/>
+          <w:lang w:val="en-GB" w:eastAsia="de-CH"/>
+        </w:rPr>
+        <w:br/>
+      </w:r>
+      <w:r>
+        <w:rPr>
+          <w:rFonts w:ascii="Courier New" w:eastAsia="Times New Roman" w:hAnsi="Courier New" w:cs="Courier New"/>
+          <w:color w:val="CC7832"/>
+          <w:sz w:val="22"/>
+          <w:lang w:val="en-GB" w:eastAsia="de-CH"/>
+        </w:rPr>
+        <w:t xml:space="preserve">public void </w:t>
+      </w:r>
+      <w:proofErr w:type="spellStart"/>
+      <w:proofErr w:type="gramStart"/>
+      <w:r>
+        <w:rPr>
+          <w:rFonts w:ascii="Courier New" w:eastAsia="Times New Roman" w:hAnsi="Courier New" w:cs="Courier New"/>
+          <w:color w:val="FFC66D"/>
+          <w:sz w:val="22"/>
+          <w:lang w:val="en-GB" w:eastAsia="de-CH"/>
+        </w:rPr>
+        <w:t>onAudioSamples</w:t>
+      </w:r>
+      <w:proofErr w:type="spellEnd"/>
+      <w:r>
+        <w:rPr>
+          <w:rFonts w:ascii="Courier New" w:eastAsia="Times New Roman" w:hAnsi="Courier New" w:cs="Courier New"/>
+          <w:color w:val="A9B7C6"/>
+          <w:sz w:val="22"/>
+          <w:lang w:val="en-GB" w:eastAsia="de-CH"/>
+        </w:rPr>
+        <w:t>(</w:t>
+      </w:r>
+      <w:proofErr w:type="spellStart"/>
+      <w:proofErr w:type="gramEnd"/>
+      <w:r>
+        <w:rPr>
+          <w:rFonts w:ascii="Courier New" w:eastAsia="Times New Roman" w:hAnsi="Courier New" w:cs="Courier New"/>
+          <w:color w:val="A9B7C6"/>
+          <w:sz w:val="22"/>
+          <w:lang w:val="en-GB" w:eastAsia="de-CH"/>
+        </w:rPr>
+        <w:t>IAudioSamplesEvent</w:t>
+      </w:r>
+      <w:proofErr w:type="spellEnd"/>
+      <w:r>
+        <w:rPr>
+          <w:rFonts w:ascii="Courier New" w:eastAsia="Times New Roman" w:hAnsi="Courier New" w:cs="Courier New"/>
+          <w:color w:val="A9B7C6"/>
+          <w:sz w:val="22"/>
+          <w:lang w:val="en-GB" w:eastAsia="de-CH"/>
+        </w:rPr>
+        <w:t xml:space="preserve"> event) {</w:t>
+      </w:r>
+      <w:r>
+        <w:rPr>
+          <w:rFonts w:ascii="Courier New" w:eastAsia="Times New Roman" w:hAnsi="Courier New" w:cs="Courier New"/>
+          <w:color w:val="A9B7C6"/>
+          <w:sz w:val="22"/>
+          <w:lang w:val="en-GB" w:eastAsia="de-CH"/>
+        </w:rPr>
+        <w:br/>
+        <w:t xml:space="preserve">    </w:t>
+      </w:r>
+      <w:r>
+        <w:rPr>
+          <w:rFonts w:ascii="Courier New" w:eastAsia="Times New Roman" w:hAnsi="Courier New" w:cs="Courier New"/>
+          <w:color w:val="CC7832"/>
+          <w:sz w:val="22"/>
+          <w:lang w:val="en-GB" w:eastAsia="de-CH"/>
+        </w:rPr>
+        <w:t xml:space="preserve">final </w:t>
+      </w:r>
+      <w:proofErr w:type="spellStart"/>
+      <w:r>
+        <w:rPr>
+          <w:rFonts w:ascii="Courier New" w:eastAsia="Times New Roman" w:hAnsi="Courier New" w:cs="Courier New"/>
+          <w:color w:val="A9B7C6"/>
+          <w:sz w:val="22"/>
+          <w:lang w:val="en-GB" w:eastAsia="de-CH"/>
+        </w:rPr>
+        <w:t>IAudioSamples</w:t>
+      </w:r>
+      <w:proofErr w:type="spellEnd"/>
+      <w:r>
+        <w:rPr>
+          <w:rFonts w:ascii="Courier New" w:eastAsia="Times New Roman" w:hAnsi="Courier New" w:cs="Courier New"/>
+          <w:color w:val="A9B7C6"/>
+          <w:sz w:val="22"/>
+          <w:lang w:val="en-GB" w:eastAsia="de-CH"/>
+        </w:rPr>
+        <w:t xml:space="preserve"> </w:t>
+      </w:r>
+      <w:proofErr w:type="spellStart"/>
+      <w:r>
+        <w:rPr>
+          <w:rFonts w:ascii="Courier New" w:eastAsia="Times New Roman" w:hAnsi="Courier New" w:cs="Courier New"/>
+          <w:color w:val="A9B7C6"/>
+          <w:sz w:val="22"/>
+          <w:lang w:val="en-GB" w:eastAsia="de-CH"/>
+        </w:rPr>
+        <w:t>audioSamples</w:t>
+      </w:r>
+      <w:proofErr w:type="spellEnd"/>
+      <w:r>
+        <w:rPr>
+          <w:rFonts w:ascii="Courier New" w:eastAsia="Times New Roman" w:hAnsi="Courier New" w:cs="Courier New"/>
+          <w:color w:val="A9B7C6"/>
+          <w:sz w:val="22"/>
+          <w:lang w:val="en-GB" w:eastAsia="de-CH"/>
+        </w:rPr>
+        <w:t xml:space="preserve"> = </w:t>
+      </w:r>
+      <w:proofErr w:type="spellStart"/>
+      <w:r>
+        <w:rPr>
+          <w:rFonts w:ascii="Courier New" w:eastAsia="Times New Roman" w:hAnsi="Courier New" w:cs="Courier New"/>
+          <w:color w:val="A9B7C6"/>
+          <w:sz w:val="22"/>
+          <w:lang w:val="en-GB" w:eastAsia="de-CH"/>
+        </w:rPr>
+        <w:t>event.getAudioSamples</w:t>
+      </w:r>
+      <w:proofErr w:type="spellEnd"/>
+      <w:r>
+        <w:rPr>
+          <w:rFonts w:ascii="Courier New" w:eastAsia="Times New Roman" w:hAnsi="Courier New" w:cs="Courier New"/>
+          <w:color w:val="A9B7C6"/>
+          <w:sz w:val="22"/>
+          <w:lang w:val="en-GB" w:eastAsia="de-CH"/>
+        </w:rPr>
+        <w:t>()</w:t>
+      </w:r>
+      <w:r>
+        <w:rPr>
+          <w:rFonts w:ascii="Courier New" w:eastAsia="Times New Roman" w:hAnsi="Courier New" w:cs="Courier New"/>
+          <w:color w:val="CC7832"/>
+          <w:sz w:val="22"/>
+          <w:lang w:val="en-GB" w:eastAsia="de-CH"/>
+        </w:rPr>
+        <w:t>;</w:t>
+      </w:r>
+      <w:r>
+        <w:rPr>
+          <w:rFonts w:ascii="Courier New" w:eastAsia="Times New Roman" w:hAnsi="Courier New" w:cs="Courier New"/>
+          <w:color w:val="CC7832"/>
+          <w:sz w:val="22"/>
+          <w:lang w:val="en-GB" w:eastAsia="de-CH"/>
+        </w:rPr>
+        <w:br/>
+      </w:r>
+      <w:r>
+        <w:rPr>
+          <w:rFonts w:ascii="Courier New" w:eastAsia="Times New Roman" w:hAnsi="Courier New" w:cs="Courier New"/>
+          <w:color w:val="CC7832"/>
+          <w:sz w:val="22"/>
+          <w:lang w:val="en-GB" w:eastAsia="de-CH"/>
+        </w:rPr>
+        <w:br/>
+        <w:t xml:space="preserve">    final byte</w:t>
+      </w:r>
+      <w:r>
+        <w:rPr>
+          <w:rFonts w:ascii="Courier New" w:eastAsia="Times New Roman" w:hAnsi="Courier New" w:cs="Courier New"/>
+          <w:color w:val="A9B7C6"/>
+          <w:sz w:val="22"/>
+          <w:lang w:val="en-GB" w:eastAsia="de-CH"/>
+        </w:rPr>
+        <w:t xml:space="preserve">[] </w:t>
+      </w:r>
+      <w:proofErr w:type="spellStart"/>
+      <w:r>
+        <w:rPr>
+          <w:rFonts w:ascii="Courier New" w:eastAsia="Times New Roman" w:hAnsi="Courier New" w:cs="Courier New"/>
+          <w:color w:val="A9B7C6"/>
+          <w:sz w:val="22"/>
+          <w:lang w:val="en-GB" w:eastAsia="de-CH"/>
+        </w:rPr>
+        <w:t>byteBuffer</w:t>
+      </w:r>
+      <w:proofErr w:type="spellEnd"/>
+      <w:r>
+        <w:rPr>
+          <w:rFonts w:ascii="Courier New" w:eastAsia="Times New Roman" w:hAnsi="Courier New" w:cs="Courier New"/>
+          <w:color w:val="A9B7C6"/>
+          <w:sz w:val="22"/>
+          <w:lang w:val="en-GB" w:eastAsia="de-CH"/>
+        </w:rPr>
+        <w:t xml:space="preserve"> = </w:t>
+      </w:r>
+      <w:proofErr w:type="spellStart"/>
+      <w:r>
+        <w:rPr>
+          <w:rFonts w:ascii="Courier New" w:eastAsia="Times New Roman" w:hAnsi="Courier New" w:cs="Courier New"/>
+          <w:color w:val="A9B7C6"/>
+          <w:sz w:val="22"/>
+          <w:lang w:val="en-GB" w:eastAsia="de-CH"/>
+        </w:rPr>
+        <w:t>audioSamples.getData</w:t>
+      </w:r>
+      <w:proofErr w:type="spellEnd"/>
+      <w:r>
+        <w:rPr>
+          <w:rFonts w:ascii="Courier New" w:eastAsia="Times New Roman" w:hAnsi="Courier New" w:cs="Courier New"/>
+          <w:color w:val="A9B7C6"/>
+          <w:sz w:val="22"/>
+          <w:lang w:val="en-GB" w:eastAsia="de-CH"/>
+        </w:rPr>
+        <w:t>().</w:t>
+      </w:r>
+      <w:proofErr w:type="spellStart"/>
+      <w:r>
+        <w:rPr>
+          <w:rFonts w:ascii="Courier New" w:eastAsia="Times New Roman" w:hAnsi="Courier New" w:cs="Courier New"/>
+          <w:color w:val="A9B7C6"/>
+          <w:sz w:val="22"/>
+          <w:lang w:val="en-GB" w:eastAsia="de-CH"/>
+        </w:rPr>
+        <w:t>getByteArray</w:t>
+      </w:r>
+      <w:proofErr w:type="spellEnd"/>
+      <w:r>
+        <w:rPr>
+          <w:rFonts w:ascii="Courier New" w:eastAsia="Times New Roman" w:hAnsi="Courier New" w:cs="Courier New"/>
+          <w:color w:val="A9B7C6"/>
+          <w:sz w:val="22"/>
+          <w:lang w:val="en-GB" w:eastAsia="de-CH"/>
+        </w:rPr>
+        <w:t>(</w:t>
+      </w:r>
+      <w:r>
+        <w:rPr>
+          <w:rFonts w:ascii="Courier New" w:eastAsia="Times New Roman" w:hAnsi="Courier New" w:cs="Courier New"/>
+          <w:color w:val="6897BB"/>
+          <w:sz w:val="22"/>
+          <w:lang w:val="en-GB" w:eastAsia="de-CH"/>
+        </w:rPr>
+        <w:t>0</w:t>
+      </w:r>
+      <w:r>
+        <w:rPr>
+          <w:rFonts w:ascii="Courier New" w:eastAsia="Times New Roman" w:hAnsi="Courier New" w:cs="Courier New"/>
+          <w:color w:val="CC7832"/>
+          <w:sz w:val="22"/>
+          <w:lang w:val="en-GB" w:eastAsia="de-CH"/>
+        </w:rPr>
+        <w:t xml:space="preserve">, </w:t>
+      </w:r>
+      <w:proofErr w:type="spellStart"/>
+      <w:r>
+        <w:rPr>
+          <w:rFonts w:ascii="Courier New" w:eastAsia="Times New Roman" w:hAnsi="Courier New" w:cs="Courier New"/>
+          <w:color w:val="A9B7C6"/>
+          <w:sz w:val="22"/>
+          <w:lang w:val="en-GB" w:eastAsia="de-CH"/>
+        </w:rPr>
+        <w:t>audioSamples.getSize</w:t>
+      </w:r>
+      <w:proofErr w:type="spellEnd"/>
+      <w:r>
+        <w:rPr>
+          <w:rFonts w:ascii="Courier New" w:eastAsia="Times New Roman" w:hAnsi="Courier New" w:cs="Courier New"/>
+          <w:color w:val="A9B7C6"/>
+          <w:sz w:val="22"/>
+          <w:lang w:val="en-GB" w:eastAsia="de-CH"/>
+        </w:rPr>
+        <w:t>())</w:t>
+      </w:r>
+      <w:r>
+        <w:rPr>
+          <w:rFonts w:ascii="Courier New" w:eastAsia="Times New Roman" w:hAnsi="Courier New" w:cs="Courier New"/>
+          <w:color w:val="CC7832"/>
+          <w:sz w:val="22"/>
+          <w:lang w:val="en-GB" w:eastAsia="de-CH"/>
+        </w:rPr>
+        <w:t>;</w:t>
+      </w:r>
+      <w:r>
+        <w:rPr>
+          <w:rFonts w:ascii="Courier New" w:eastAsia="Times New Roman" w:hAnsi="Courier New" w:cs="Courier New"/>
+          <w:color w:val="CC7832"/>
+          <w:sz w:val="22"/>
+          <w:lang w:val="en-GB" w:eastAsia="de-CH"/>
+        </w:rPr>
+        <w:br/>
+      </w:r>
+      <w:r>
+        <w:rPr>
+          <w:rFonts w:ascii="Courier New" w:eastAsia="Times New Roman" w:hAnsi="Courier New" w:cs="Courier New"/>
+          <w:color w:val="CC7832"/>
+          <w:sz w:val="22"/>
+          <w:lang w:val="en-GB" w:eastAsia="de-CH"/>
+        </w:rPr>
+        <w:br/>
+        <w:t xml:space="preserve">    </w:t>
+      </w:r>
+      <w:proofErr w:type="spellStart"/>
+      <w:r>
+        <w:rPr>
+          <w:rFonts w:ascii="Courier New" w:eastAsia="Times New Roman" w:hAnsi="Courier New" w:cs="Courier New"/>
+          <w:color w:val="9876AA"/>
+          <w:sz w:val="22"/>
+          <w:lang w:val="en-GB" w:eastAsia="de-CH"/>
+        </w:rPr>
+        <w:t>processor</w:t>
+      </w:r>
+      <w:r>
+        <w:rPr>
+          <w:rFonts w:ascii="Courier New" w:eastAsia="Times New Roman" w:hAnsi="Courier New" w:cs="Courier New"/>
+          <w:color w:val="A9B7C6"/>
+          <w:sz w:val="22"/>
+          <w:lang w:val="en-GB" w:eastAsia="de-CH"/>
+        </w:rPr>
+        <w:t>.processAudio</w:t>
+      </w:r>
+      <w:proofErr w:type="spellEnd"/>
+      <w:r>
+        <w:rPr>
+          <w:rFonts w:ascii="Courier New" w:eastAsia="Times New Roman" w:hAnsi="Courier New" w:cs="Courier New"/>
+          <w:color w:val="A9B7C6"/>
+          <w:sz w:val="22"/>
+          <w:lang w:val="en-GB" w:eastAsia="de-CH"/>
+        </w:rPr>
+        <w:t>(</w:t>
+      </w:r>
+      <w:proofErr w:type="spellStart"/>
+      <w:r>
+        <w:rPr>
+          <w:rFonts w:ascii="Courier New" w:eastAsia="Times New Roman" w:hAnsi="Courier New" w:cs="Courier New"/>
+          <w:color w:val="A9B7C6"/>
+          <w:sz w:val="22"/>
+          <w:lang w:val="en-GB" w:eastAsia="de-CH"/>
+        </w:rPr>
+        <w:t>byteBuffer</w:t>
+      </w:r>
+      <w:proofErr w:type="spellEnd"/>
+      <w:r>
+        <w:rPr>
+          <w:rFonts w:ascii="Courier New" w:eastAsia="Times New Roman" w:hAnsi="Courier New" w:cs="Courier New"/>
+          <w:color w:val="A9B7C6"/>
+          <w:sz w:val="22"/>
+          <w:lang w:val="en-GB" w:eastAsia="de-CH"/>
+        </w:rPr>
+        <w:t>)</w:t>
+      </w:r>
+      <w:r>
+        <w:rPr>
+          <w:rFonts w:ascii="Courier New" w:eastAsia="Times New Roman" w:hAnsi="Courier New" w:cs="Courier New"/>
+          <w:color w:val="CC7832"/>
+          <w:sz w:val="22"/>
+          <w:lang w:val="en-GB" w:eastAsia="de-CH"/>
+        </w:rPr>
+        <w:t>;</w:t>
+      </w:r>
+      <w:r>
+        <w:rPr>
+          <w:rFonts w:ascii="Courier New" w:eastAsia="Times New Roman" w:hAnsi="Courier New" w:cs="Courier New"/>
+          <w:color w:val="CC7832"/>
+          <w:sz w:val="22"/>
+          <w:lang w:val="en-GB" w:eastAsia="de-CH"/>
+        </w:rPr>
+        <w:br/>
+      </w:r>
+      <w:r>
+        <w:rPr>
+          <w:rFonts w:ascii="Courier New" w:eastAsia="Times New Roman" w:hAnsi="Courier New" w:cs="Courier New"/>
+          <w:color w:val="A9B7C6"/>
+          <w:sz w:val="22"/>
+          <w:lang w:val="en-GB" w:eastAsia="de-CH"/>
+        </w:rPr>
+        <w:t>}</w:t>
+      </w:r>
+    </w:p>
+    <w:p>
+      <w:pPr>
+        <w:pBdr>
+          <w:top w:val="single" w:sz="4" w:space="1" w:color="auto"/>
+          <w:left w:val="single" w:sz="4" w:space="4" w:color="auto"/>
+          <w:bottom w:val="single" w:sz="4" w:space="1" w:color="auto"/>
+          <w:right w:val="single" w:sz="4" w:space="4" w:color="auto"/>
+        </w:pBdr>
+        <w:shd w:val="clear" w:color="auto" w:fill="2B2B2B"/>
+        <w:tabs>
+          <w:tab w:val="left" w:pos="916"/>
+          <w:tab w:val="left" w:pos="1832"/>
+          <w:tab w:val="left" w:pos="2748"/>
+          <w:tab w:val="left" w:pos="3664"/>
+          <w:tab w:val="left" w:pos="4580"/>
+          <w:tab w:val="left" w:pos="5496"/>
+          <w:tab w:val="left" w:pos="6412"/>
+          <w:tab w:val="left" w:pos="7328"/>
+          <w:tab w:val="left" w:pos="8244"/>
+          <w:tab w:val="left" w:pos="9160"/>
+          <w:tab w:val="left" w:pos="10076"/>
+          <w:tab w:val="left" w:pos="10992"/>
+          <w:tab w:val="left" w:pos="11908"/>
+          <w:tab w:val="left" w:pos="12824"/>
+          <w:tab w:val="left" w:pos="13740"/>
+          <w:tab w:val="left" w:pos="14656"/>
+        </w:tabs>
+        <w:spacing w:after="0" w:line="240" w:lineRule="auto"/>
+        <w:jc w:val="left"/>
+        <w:rPr>
+          <w:rFonts w:ascii="Courier New" w:eastAsia="Times New Roman" w:hAnsi="Courier New" w:cs="Courier New"/>
+          <w:color w:val="A9B7C6"/>
+          <w:sz w:val="22"/>
+          <w:lang w:val="en-GB" w:eastAsia="de-CH"/>
+        </w:rPr>
+      </w:pPr>
+    </w:p>
+    <w:p>
+      <w:pPr>
+        <w:tabs>
+          <w:tab w:val="left" w:pos="1418"/>
+        </w:tabs>
+        <w:spacing w:before="240"/>
+        <w:ind w:left="1416" w:hanging="1416"/>
+      </w:pPr>
+      <w:proofErr w:type="spellStart"/>
+      <w:r>
+        <w:t>Listing</w:t>
+      </w:r>
+      <w:proofErr w:type="spellEnd"/>
+      <w:r>
+        <w:t xml:space="preserve"> 1:</w:t>
+      </w:r>
+      <w:r>
+        <w:tab/>
+        <w:t xml:space="preserve">Eine der </w:t>
+      </w:r>
+      <w:proofErr w:type="spellStart"/>
+      <w:r>
+        <w:rPr>
+          <w:rFonts w:ascii="Courier New" w:hAnsi="Courier New" w:cs="Courier New"/>
+          <w:sz w:val="22"/>
+        </w:rPr>
+        <w:t>MediaListener</w:t>
+      </w:r>
+      <w:proofErr w:type="spellEnd"/>
+      <w:r>
+        <w:t xml:space="preserve"> </w:t>
+      </w:r>
+      <w:r>
+        <w:t xml:space="preserve">Methoden die während des Lesevorganges von Videodateien von </w:t>
+      </w:r>
+      <w:proofErr w:type="spellStart"/>
+      <w:r>
         <w:t>Xuggler</w:t>
       </w:r>
       <w:proofErr w:type="spellEnd"/>
       <w:r>
-        <w:t xml:space="preserve"> Framework</w:t>
+        <w:t xml:space="preserve"> aufgerufen wird. In diesem Fall </w:t>
+      </w:r>
+      <w:r>
+        <w:t xml:space="preserve">kann </w:t>
+      </w:r>
+      <w:r>
+        <w:t xml:space="preserve">das </w:t>
+      </w:r>
+      <w:r>
+        <w:t xml:space="preserve">erhaltene </w:t>
+      </w:r>
+      <w:r>
+        <w:t xml:space="preserve">Audiosample </w:t>
+      </w:r>
+      <w:r>
+        <w:t xml:space="preserve">direkt als </w:t>
+      </w:r>
+      <w:r>
+        <w:t>Byte Array</w:t>
+      </w:r>
+      <w:r>
+        <w:t xml:space="preserve"> einer Instanz von </w:t>
+      </w:r>
+      <w:proofErr w:type="spellStart"/>
+      <w:r>
+        <w:rPr>
+          <w:rFonts w:ascii="Courier New" w:hAnsi="Courier New" w:cs="Courier New"/>
+          <w:sz w:val="22"/>
+        </w:rPr>
+        <w:t>IVideoProcessor</w:t>
+      </w:r>
+      <w:proofErr w:type="spellEnd"/>
+      <w:r>
+        <w:rPr>
+          <w:rFonts w:ascii="Courier New" w:hAnsi="Courier New" w:cs="Courier New"/>
+          <w:sz w:val="22"/>
+        </w:rPr>
+        <w:t xml:space="preserve"> </w:t>
+      </w:r>
+      <w:r>
+        <w:t>übergeben werden</w:t>
       </w:r>
       <w:r>
         <w:t>.</w:t>
       </w:r>
-      <w:r>
-        <w:t xml:space="preserve"> </w:t>
-      </w:r>
-      <w:r>
-        <w:t xml:space="preserve">Es gab weiter auch gute Dokumentationen, die beschrieben, wie man </w:t>
-      </w:r>
+    </w:p>
+    <w:p>
       <w:proofErr w:type="spellStart"/>
       <w:r>
-        <w:t>z.B</w:t>
+        <w:t>Xuggler</w:t>
       </w:r>
       <w:proofErr w:type="spellEnd"/>
       <w:r>
-        <w:t xml:space="preserve"> Bilder aus einem Videostream ziehen kann und ein Video aus Bilder erstellen kann </w:t>
-      </w:r>
-      <w:r>
-        <w:t xml:space="preserve">(vgl. </w:t>
+        <w:t xml:space="preserve"> stellt beim Schreiben einer Videodatei verschiedene Videokompressionen zur Verfügung. Für die Anwendung wurde die Videokompression </w:t>
+      </w:r>
+      <w:r>
+        <w:t>H.264</w:t>
+      </w:r>
+      <w:r>
+        <w:t xml:space="preserve"> verwendet, da </w:t>
       </w:r>
       <w:proofErr w:type="spellStart"/>
       <w:r>
-        <w:t>Moten</w:t>
+        <w:t>JavaFX</w:t>
       </w:r>
       <w:proofErr w:type="spellEnd"/>
       <w:r>
-        <w:t>, 2015)</w:t>
+        <w:t xml:space="preserve"> nur </w:t>
+      </w:r>
+      <w:r>
+        <w:t xml:space="preserve">dieses </w:t>
+      </w:r>
+      <w:r>
+        <w:t xml:space="preserve">Format </w:t>
+      </w:r>
+      <w:r>
+        <w:t>abspielen</w:t>
       </w:r>
       <w:r>
         <w:t>.</w:t>
       </w:r>
-      <w:r>
-        <w:t xml:space="preserve"> Das </w:t>
-      </w:r>
     </w:p>
     <w:p>
       <w:pPr>
         <w:pStyle w:val="berschrift2"/>
       </w:pPr>
-      <w:bookmarkStart w:id="15" w:name="_Toc409281046"/>
+      <w:bookmarkStart w:id="15" w:name="_Toc409448845"/>
       <w:r>
         <w:t>Bildbearbeitung</w:t>
       </w:r>
@@ -3018,7 +4543,7 @@
       <w:pPr>
         <w:pStyle w:val="berschrift2"/>
       </w:pPr>
-      <w:bookmarkStart w:id="16" w:name="_Toc409281047"/>
+      <w:bookmarkStart w:id="16" w:name="_Toc409448846"/>
       <w:r>
         <w:t>Audio Analyse</w:t>
       </w:r>
@@ -3036,7 +4561,7 @@
       <w:pPr>
         <w:pStyle w:val="berschrift1"/>
       </w:pPr>
-      <w:bookmarkStart w:id="17" w:name="_Toc409281048"/>
+      <w:bookmarkStart w:id="17" w:name="_Toc409448847"/>
       <w:r>
         <w:lastRenderedPageBreak/>
         <w:t>Projekt Installation</w:t>
@@ -3047,7 +4572,7 @@
       <w:r>
         <w:t xml:space="preserve">Das Projekt kann unter der </w:t>
       </w:r>
-      <w:hyperlink r:id="rId13" w:history="1">
+      <w:hyperlink r:id="rId15" w:history="1">
         <w:r>
           <w:rPr>
             <w:rStyle w:val="Hyperlink"/>
@@ -3063,7 +4588,7 @@
       <w:pPr>
         <w:pStyle w:val="berschrift2"/>
       </w:pPr>
-      <w:bookmarkStart w:id="18" w:name="_Toc409281049"/>
+      <w:bookmarkStart w:id="18" w:name="_Toc409448848"/>
       <w:r>
         <w:t>Voreinstellungen</w:t>
       </w:r>
@@ -3076,7 +4601,7 @@
           <w:szCs w:val="28"/>
         </w:rPr>
       </w:pPr>
-      <w:bookmarkStart w:id="19" w:name="_Toc409281050"/>
+      <w:bookmarkStart w:id="19" w:name="_Toc409448849"/>
       <w:r>
         <w:rPr>
           <w:szCs w:val="28"/>
@@ -3091,7 +4616,10 @@
       </w:r>
       <w:proofErr w:type="spellStart"/>
       <w:r>
-        <w:t>Xuggler</w:t>
+        <w:t>Xuggle</w:t>
+      </w:r>
+      <w:r>
+        <w:t>r</w:t>
       </w:r>
       <w:proofErr w:type="spellEnd"/>
       <w:r>
@@ -3127,7 +4655,7 @@
           <w:szCs w:val="28"/>
         </w:rPr>
       </w:pPr>
-      <w:bookmarkStart w:id="20" w:name="_Toc409281051"/>
+      <w:bookmarkStart w:id="20" w:name="_Toc409448850"/>
       <w:r>
         <w:rPr>
           <w:szCs w:val="28"/>
@@ -3165,27 +4693,28 @@
     <w:p>
       <w:pPr>
         <w:pStyle w:val="Code"/>
-      </w:pPr>
-      <w:r>
         <w:rPr>
           <w:lang w:val="de-CH"/>
         </w:rPr>
-        <w:t xml:space="preserve">     </w:t>
-      </w:r>
-      <w:r>
-        <w:t>-Xmx1g -</w:t>
+      </w:pPr>
+      <w:r>
+        <w:rPr>
+          <w:lang w:val="de-CH"/>
+        </w:rPr>
+        <w:t xml:space="preserve">     -Xmx1g -</w:t>
       </w:r>
       <w:proofErr w:type="spellStart"/>
       <w:r>
-        <w:t>XX</w:t>
-      </w:r>
-      <w:proofErr w:type="gramStart"/>
-      <w:r>
-        <w:t>:MaxHeapSize</w:t>
+        <w:rPr>
+          <w:lang w:val="de-CH"/>
+        </w:rPr>
+        <w:t>XX:MaxHeapSize</w:t>
       </w:r>
       <w:proofErr w:type="spellEnd"/>
-      <w:proofErr w:type="gramEnd"/>
-      <w:r>
+      <w:r>
+        <w:rPr>
+          <w:lang w:val="de-CH"/>
+        </w:rPr>
         <w:t>=1g</w:t>
       </w:r>
     </w:p>
@@ -3196,7 +4725,7 @@
           <w:szCs w:val="28"/>
         </w:rPr>
       </w:pPr>
-      <w:bookmarkStart w:id="21" w:name="_Toc409281052"/>
+      <w:bookmarkStart w:id="21" w:name="_Toc409448851"/>
       <w:proofErr w:type="spellStart"/>
       <w:r>
         <w:rPr>
@@ -3232,7 +4761,7 @@
       </w:r>
       <w:proofErr w:type="spellStart"/>
       <w:r>
-        <w:t>xuggler</w:t>
+        <w:t>Xuggler</w:t>
       </w:r>
       <w:proofErr w:type="spellEnd"/>
       <w:r>
@@ -3244,16 +4773,7 @@
       </w:r>
       <w:proofErr w:type="spellEnd"/>
       <w:r>
-        <w:t xml:space="preserve"> bezogen werden</w:t>
-      </w:r>
-      <w:r>
-        <w:t xml:space="preserve"> und verlinkt w</w:t>
-      </w:r>
-      <w:r>
-        <w:t>e</w:t>
-      </w:r>
-      <w:r>
-        <w:t>rden.</w:t>
+        <w:t xml:space="preserve"> bezogen werden und verlinkt werden.</w:t>
       </w:r>
     </w:p>
     <w:p/>
@@ -3266,12 +4786,31 @@
       <w:pPr>
         <w:pStyle w:val="berschrift1"/>
       </w:pPr>
-      <w:bookmarkStart w:id="22" w:name="_Toc409281053"/>
+      <w:bookmarkStart w:id="22" w:name="_Toc409448852"/>
       <w:r>
         <w:lastRenderedPageBreak/>
         <w:t>Bedienung</w:t>
       </w:r>
       <w:bookmarkEnd w:id="22"/>
+    </w:p>
+    <w:p>
+      <w:pPr>
+        <w:jc w:val="left"/>
+      </w:pPr>
+      <w:r>
+        <w:br w:type="page"/>
+      </w:r>
+    </w:p>
+    <w:p>
+      <w:pPr>
+        <w:pStyle w:val="berschrift1"/>
+      </w:pPr>
+      <w:bookmarkStart w:id="23" w:name="_Toc409448853"/>
+      <w:r>
+        <w:lastRenderedPageBreak/>
+        <w:t>Fazit</w:t>
+      </w:r>
+      <w:bookmarkEnd w:id="23"/>
     </w:p>
     <w:p>
       <w:pPr>
@@ -3290,29 +4829,22 @@
     <w:p>
       <w:pPr>
         <w:pStyle w:val="berschrift1"/>
-        <w:rPr>
-          <w:lang w:val="en-GB"/>
-        </w:rPr>
-      </w:pPr>
-      <w:bookmarkStart w:id="23" w:name="_Toc409281054"/>
-      <w:proofErr w:type="spellStart"/>
-      <w:r>
-        <w:rPr>
-          <w:lang w:val="en-GB"/>
-        </w:rPr>
+      </w:pPr>
+      <w:bookmarkStart w:id="24" w:name="_Toc409448854"/>
+      <w:r>
         <w:lastRenderedPageBreak/>
         <w:t>Quellen</w:t>
       </w:r>
-      <w:bookmarkEnd w:id="23"/>
-      <w:proofErr w:type="spellEnd"/>
+      <w:bookmarkEnd w:id="24"/>
     </w:p>
     <w:p>
       <w:pPr>
         <w:pStyle w:val="Listenabsatz"/>
         <w:numPr>
           <w:ilvl w:val="0"/>
-          <w:numId w:val="9"/>
+          <w:numId w:val="20"/>
         </w:numPr>
+        <w:jc w:val="left"/>
       </w:pPr>
       <w:proofErr w:type="spellStart"/>
       <w:r>
@@ -3342,23 +4874,46 @@
           <w:b/>
           <w:lang w:val="en-GB"/>
         </w:rPr>
+        <w:t>(</w:t>
+      </w:r>
+      <w:r>
+        <w:rPr>
+          <w:b/>
+          <w:lang w:val="en-GB"/>
+        </w:rPr>
         <w:t>2015</w:t>
       </w:r>
       <w:r>
         <w:rPr>
+          <w:b/>
           <w:lang w:val="en-GB"/>
         </w:rPr>
-        <w:t xml:space="preserve">. Maven or </w:t>
+        <w:t>)</w:t>
+      </w:r>
+      <w:r>
+        <w:rPr>
+          <w:lang w:val="en-GB"/>
+        </w:rPr>
+        <w:t xml:space="preserve"> </w:t>
+      </w:r>
+      <w:r>
+        <w:rPr>
+          <w:i/>
+          <w:lang w:val="en-GB"/>
+        </w:rPr>
+        <w:t xml:space="preserve">Maven or </w:t>
       </w:r>
       <w:proofErr w:type="spellStart"/>
       <w:r>
         <w:rPr>
+          <w:i/>
           <w:lang w:val="en-GB"/>
         </w:rPr>
         <w:t>G</w:t>
       </w:r>
       <w:r>
         <w:rPr>
+          <w:i/>
           <w:lang w:val="en-GB"/>
         </w:rPr>
         <w:t>radle</w:t>
@@ -3366,18 +4921,22 @@
       <w:proofErr w:type="spellEnd"/>
       <w:r>
         <w:rPr>
+          <w:i/>
           <w:lang w:val="en-GB"/>
         </w:rPr>
-        <w:t xml:space="preserve"> for build? </w:t>
+        <w:t xml:space="preserve"> for build?</w:t>
+      </w:r>
+      <w:r>
+        <w:rPr>
+          <w:lang w:val="en-GB"/>
+        </w:rPr>
+        <w:t xml:space="preserve"> </w:t>
       </w:r>
       <w:r>
         <w:t xml:space="preserve">Auf </w:t>
       </w:r>
       <w:proofErr w:type="spellStart"/>
       <w:r>
-        <w:rPr>
-          <w:i/>
-        </w:rPr>
         <w:t>GitHub</w:t>
       </w:r>
       <w:proofErr w:type="spellEnd"/>
@@ -3388,53 +4947,17 @@
         <w:rPr>
           <w:rStyle w:val="date"/>
         </w:rPr>
-        <w:t>.</w:t>
-      </w:r>
-      <w:r>
-        <w:rPr>
-          <w:rStyle w:val="date"/>
-        </w:rPr>
-        <w:t xml:space="preserve"> </w:t>
-      </w:r>
-      <w:r>
-        <w:rPr>
-          <w:rStyle w:val="date"/>
-        </w:rPr>
-        <w:t xml:space="preserve">Januar </w:t>
-      </w:r>
-      <w:r>
-        <w:rPr>
-          <w:rStyle w:val="date"/>
-        </w:rPr>
-        <w:t>201</w:t>
-      </w:r>
-      <w:r>
-        <w:rPr>
-          <w:rStyle w:val="date"/>
-        </w:rPr>
-        <w:t>5</w:t>
+        <w:t>. Januar 2015</w:t>
       </w:r>
       <w:r>
         <w:t xml:space="preserve">. </w:t>
       </w:r>
-      <w:hyperlink r:id="rId14" w:history="1">
+      <w:hyperlink r:id="rId16" w:history="1">
         <w:r>
           <w:rPr>
             <w:rStyle w:val="Hyperlink"/>
           </w:rPr>
-          <w:t>https://github.com/ddf/</w:t>
-        </w:r>
-        <w:r>
-          <w:rPr>
-            <w:rStyle w:val="Hyperlink"/>
-          </w:rPr>
-          <w:t>M</w:t>
-        </w:r>
-        <w:r>
-          <w:rPr>
-            <w:rStyle w:val="Hyperlink"/>
-          </w:rPr>
-          <w:t>inim/issues/31</w:t>
+          <w:t>https://github.com/ddf/Minim/issues/31</w:t>
         </w:r>
       </w:hyperlink>
       <w:r>
@@ -3452,13 +4975,15 @@
         <w:pStyle w:val="Listenabsatz"/>
         <w:numPr>
           <w:ilvl w:val="0"/>
-          <w:numId w:val="9"/>
+          <w:numId w:val="20"/>
         </w:numPr>
+        <w:jc w:val="left"/>
       </w:pPr>
       <w:proofErr w:type="spellStart"/>
       <w:r>
         <w:rPr>
           <w:b/>
+          <w:lang w:val="en-GB"/>
         </w:rPr>
         <w:t>Tsagklis</w:t>
       </w:r>
@@ -3466,140 +4991,236 @@
       <w:r>
         <w:rPr>
           <w:b/>
+          <w:lang w:val="en-GB"/>
         </w:rPr>
         <w:t xml:space="preserve"> </w:t>
       </w:r>
+      <w:proofErr w:type="spellStart"/>
       <w:r>
         <w:rPr>
           <w:b/>
-        </w:rPr>
-        <w:t xml:space="preserve">Ilias </w:t>
-      </w:r>
+          <w:lang w:val="en-GB"/>
+        </w:rPr>
+        <w:t>Ilias</w:t>
+      </w:r>
+      <w:proofErr w:type="spellEnd"/>
       <w:r>
         <w:rPr>
           <w:b/>
+          <w:lang w:val="en-GB"/>
+        </w:rPr>
+        <w:t xml:space="preserve"> </w:t>
+      </w:r>
+      <w:r>
+        <w:rPr>
+          <w:b/>
+          <w:lang w:val="en-GB"/>
+        </w:rPr>
+        <w:t>(</w:t>
+      </w:r>
+      <w:r>
+        <w:rPr>
+          <w:b/>
+          <w:lang w:val="en-GB"/>
         </w:rPr>
         <w:t>2011</w:t>
       </w:r>
       <w:r>
+        <w:rPr>
+          <w:b/>
+          <w:lang w:val="en-GB"/>
+        </w:rPr>
+        <w:t>)</w:t>
+      </w:r>
+      <w:r>
+        <w:rPr>
+          <w:lang w:val="en-GB"/>
+        </w:rPr>
+        <w:t xml:space="preserve"> </w:t>
+      </w:r>
+      <w:proofErr w:type="spellStart"/>
+      <w:r>
+        <w:rPr>
+          <w:i/>
+          <w:lang w:val="en-GB"/>
+        </w:rPr>
+        <w:t>Xuggler</w:t>
+      </w:r>
+      <w:proofErr w:type="spellEnd"/>
+      <w:r>
+        <w:rPr>
+          <w:i/>
+          <w:lang w:val="en-GB"/>
+        </w:rPr>
+        <w:t xml:space="preserve"> Tutorial: Frames Capture and Video Creation</w:t>
+      </w:r>
+      <w:r>
+        <w:rPr>
+          <w:lang w:val="en-GB"/>
+        </w:rPr>
         <w:t xml:space="preserve">. </w:t>
       </w:r>
+      <w:r>
+        <w:t xml:space="preserve">Auf </w:t>
+      </w:r>
+      <w:r>
+        <w:t xml:space="preserve">Java Code </w:t>
+      </w:r>
       <w:proofErr w:type="spellStart"/>
       <w:r>
-        <w:t>Xuggler</w:t>
+        <w:t>Geeks</w:t>
       </w:r>
       <w:proofErr w:type="spellEnd"/>
       <w:r>
+        <w:t xml:space="preserve"> am </w:t>
+      </w:r>
+      <w:r>
+        <w:rPr>
+          <w:rStyle w:val="date"/>
+        </w:rPr>
+        <w:t>23. Februar 2011</w:t>
+      </w:r>
+      <w:r>
+        <w:t xml:space="preserve">. </w:t>
+      </w:r>
+      <w:hyperlink r:id="rId17" w:history="1">
+        <w:r>
+          <w:rPr>
+            <w:rStyle w:val="Hyperlink"/>
+          </w:rPr>
+          <w:t>http://ww</w:t>
+        </w:r>
+        <w:r>
+          <w:rPr>
+            <w:rStyle w:val="Hyperlink"/>
+          </w:rPr>
+          <w:t>w</w:t>
+        </w:r>
+        <w:r>
+          <w:rPr>
+            <w:rStyle w:val="Hyperlink"/>
+          </w:rPr>
+          <w:t>.javacodegeeks.com/2011/02/xuggler-tutorial-frames-capture-video.html</w:t>
+        </w:r>
+      </w:hyperlink>
+      <w:r>
+        <w:t>, abger</w:t>
+      </w:r>
+      <w:r>
+        <w:t xml:space="preserve">ufen am 17. Januar </w:t>
+      </w:r>
+      <w:r>
+        <w:t>2015</w:t>
+      </w:r>
+    </w:p>
+    <w:p>
+      <w:pPr>
+        <w:pStyle w:val="Listenabsatz"/>
+        <w:numPr>
+          <w:ilvl w:val="0"/>
+          <w:numId w:val="20"/>
+        </w:numPr>
+        <w:jc w:val="left"/>
+      </w:pPr>
+      <w:r>
+        <w:rPr>
+          <w:b/>
+          <w:lang w:val="en-GB"/>
+        </w:rPr>
+        <w:t xml:space="preserve">Castillo Cindy </w:t>
+      </w:r>
+      <w:r>
+        <w:rPr>
+          <w:b/>
+          <w:lang w:val="en-GB"/>
+        </w:rPr>
+        <w:t>(</w:t>
+      </w:r>
+      <w:r>
+        <w:rPr>
+          <w:b/>
+          <w:lang w:val="en-GB"/>
+        </w:rPr>
+        <w:t>2013</w:t>
+      </w:r>
+      <w:r>
+        <w:rPr>
+          <w:b/>
+          <w:lang w:val="en-GB"/>
+        </w:rPr>
+        <w:t>)</w:t>
+      </w:r>
+      <w:r>
+        <w:rPr>
+          <w:lang w:val="en-GB"/>
+        </w:rPr>
         <w:t xml:space="preserve"> </w:t>
       </w:r>
+      <w:r>
+        <w:rPr>
+          <w:i/>
+          <w:lang w:val="en-GB"/>
+        </w:rPr>
+        <w:t xml:space="preserve">Incorporating Media Assets </w:t>
+      </w:r>
+      <w:proofErr w:type="gramStart"/>
+      <w:r>
+        <w:rPr>
+          <w:i/>
+          <w:lang w:val="en-GB"/>
+        </w:rPr>
+        <w:t>Into</w:t>
+      </w:r>
+      <w:proofErr w:type="gramEnd"/>
+      <w:r>
+        <w:rPr>
+          <w:i/>
+          <w:lang w:val="en-GB"/>
+        </w:rPr>
+        <w:t xml:space="preserve"> </w:t>
+      </w:r>
       <w:proofErr w:type="spellStart"/>
       <w:r>
-        <w:t>Tutorial</w:t>
+        <w:rPr>
+          <w:i/>
+          <w:lang w:val="en-GB"/>
+        </w:rPr>
+        <w:t>JavaFX</w:t>
       </w:r>
       <w:proofErr w:type="spellEnd"/>
       <w:r>
-        <w:t xml:space="preserve">: Frames Capture </w:t>
-      </w:r>
-      <w:proofErr w:type="spellStart"/>
-      <w:r>
-        <w:t>and</w:t>
-      </w:r>
-      <w:proofErr w:type="spellEnd"/>
-      <w:r>
-        <w:t xml:space="preserve"> Video </w:t>
-      </w:r>
-      <w:proofErr w:type="spellStart"/>
-      <w:r>
-        <w:t>Creation</w:t>
-      </w:r>
-      <w:proofErr w:type="spellEnd"/>
-      <w:r>
+        <w:rPr>
+          <w:i/>
+          <w:lang w:val="en-GB"/>
+        </w:rPr>
+        <w:t xml:space="preserve"> Applications</w:t>
+      </w:r>
+      <w:r>
+        <w:rPr>
+          <w:lang w:val="en-GB"/>
+        </w:rPr>
         <w:t xml:space="preserve">. </w:t>
       </w:r>
       <w:r>
-        <w:t xml:space="preserve">Auf </w:t>
-      </w:r>
-      <w:r>
-        <w:rPr>
-          <w:i/>
-        </w:rPr>
-        <w:t xml:space="preserve">Java Code </w:t>
-      </w:r>
-      <w:proofErr w:type="spellStart"/>
-      <w:r>
-        <w:rPr>
-          <w:i/>
-        </w:rPr>
-        <w:t>Geeks</w:t>
-      </w:r>
-      <w:proofErr w:type="spellEnd"/>
-      <w:r>
-        <w:t xml:space="preserve"> am </w:t>
-      </w:r>
-      <w:r>
-        <w:rPr>
-          <w:rStyle w:val="date"/>
-        </w:rPr>
-        <w:t>23</w:t>
-      </w:r>
-      <w:r>
-        <w:rPr>
-          <w:rStyle w:val="date"/>
-        </w:rPr>
-        <w:t>.</w:t>
-      </w:r>
-      <w:r>
-        <w:rPr>
-          <w:rStyle w:val="date"/>
-        </w:rPr>
-        <w:t xml:space="preserve"> Februar 2011</w:t>
-      </w:r>
-      <w:r>
-        <w:t xml:space="preserve">. </w:t>
-      </w:r>
-      <w:hyperlink r:id="rId15" w:history="1">
+        <w:t xml:space="preserve">Auf docs.oracle.com am April 2013. </w:t>
+      </w:r>
+      <w:hyperlink r:id="rId18" w:history="1">
         <w:r>
           <w:rPr>
             <w:rStyle w:val="Hyperlink"/>
           </w:rPr>
-          <w:t>http://www.javacodegeeks.com/2011/02/xuggler-tutorial-frames-capture-video.html</w:t>
+          <w:t>http://docs.oracle.com/javafx/2/media/overview.htm</w:t>
         </w:r>
       </w:hyperlink>
       <w:r>
-        <w:t>, abger</w:t>
-      </w:r>
-      <w:r>
-        <w:t xml:space="preserve">ufen am 17. Januar </w:t>
-      </w:r>
-      <w:r>
-        <w:t>2015</w:t>
-      </w:r>
-    </w:p>
-    <w:p/>
-    <w:p/>
-    <w:p/>
-    <w:p>
-      <w:pPr>
-        <w:pStyle w:val="Listenabsatz"/>
-      </w:pPr>
-    </w:p>
-    <w:p/>
-    <w:p>
-      <w:pPr>
-        <w:spacing w:line="360" w:lineRule="auto"/>
-        <w:rPr>
-          <w:rFonts w:ascii="Times New Roman" w:hAnsi="Times New Roman" w:cs="Times New Roman"/>
-          <w:smallCaps/>
-          <w:sz w:val="28"/>
-          <w:szCs w:val="28"/>
-        </w:rPr>
-      </w:pPr>
+        <w:t>, abgerufen am 19. Januar 2015</w:t>
+      </w:r>
     </w:p>
     <w:sectPr>
-      <w:headerReference w:type="default" r:id="rId16"/>
-      <w:footerReference w:type="default" r:id="rId17"/>
+      <w:headerReference w:type="default" r:id="rId19"/>
+      <w:footerReference w:type="default" r:id="rId20"/>
       <w:pgSz w:w="11906" w:h="16838"/>
-      <w:pgMar w:top="1418" w:right="1701" w:bottom="1134" w:left="1701" w:header="709" w:footer="2274" w:gutter="0"/>
+      <w:pgMar w:top="1418" w:right="1701" w:bottom="1134" w:left="1701" w:header="709" w:footer="1389" w:gutter="0"/>
       <w:pgNumType w:start="0"/>
       <w:cols w:space="708"/>
       <w:titlePg/>
@@ -3639,6 +5260,21 @@
   <w:p>
     <w:pPr>
       <w:pStyle w:val="Fuzeile"/>
+    </w:pPr>
+  </w:p>
+  <w:p>
+    <w:pPr>
+      <w:pStyle w:val="Fuzeile"/>
+    </w:pPr>
+  </w:p>
+  <w:p>
+    <w:pPr>
+      <w:pStyle w:val="Fuzeile"/>
+    </w:pPr>
+  </w:p>
+  <w:p>
+    <w:pPr>
+      <w:pStyle w:val="Fuzeile"/>
       <w:rPr>
         <w:rFonts w:asciiTheme="majorHAnsi" w:hAnsiTheme="majorHAnsi"/>
       </w:rPr>
@@ -3669,7 +5305,7 @@
         <w:rFonts w:asciiTheme="majorHAnsi" w:hAnsiTheme="majorHAnsi" w:cs="Times New Roman"/>
         <w:noProof/>
       </w:rPr>
-      <w:t>1</w:t>
+      <w:t>3</w:t>
     </w:r>
     <w:r>
       <w:rPr>
@@ -3724,6 +5360,352 @@
 <file path=word/numbering.xml><?xml version="1.0" encoding="utf-8"?>
 <w:numbering xmlns:ve="http://schemas.openxmlformats.org/markup-compatibility/2006" xmlns:o="urn:schemas-microsoft-com:office:office" xmlns:r="http://schemas.openxmlformats.org/officeDocument/2006/relationships" xmlns:m="http://schemas.openxmlformats.org/officeDocument/2006/math" xmlns:v="urn:schemas-microsoft-com:vml" xmlns:wp="http://schemas.openxmlformats.org/drawingml/2006/wordprocessingDrawing" xmlns:w10="urn:schemas-microsoft-com:office:word" xmlns:w="http://schemas.openxmlformats.org/wordprocessingml/2006/main" xmlns:wne="http://schemas.microsoft.com/office/word/2006/wordml">
   <w:abstractNum w:abstractNumId="0">
+    <w:nsid w:val="072D6DC8"/>
+    <w:multiLevelType w:val="hybridMultilevel"/>
+    <w:tmpl w:val="DC961EBA"/>
+    <w:lvl w:ilvl="0" w:tplc="08070001">
+      <w:start w:val="1"/>
+      <w:numFmt w:val="bullet"/>
+      <w:lvlText w:val=""/>
+      <w:lvlJc w:val="left"/>
+      <w:pPr>
+        <w:ind w:left="720" w:hanging="360"/>
+      </w:pPr>
+      <w:rPr>
+        <w:rFonts w:ascii="Symbol" w:hAnsi="Symbol" w:hint="default"/>
+      </w:rPr>
+    </w:lvl>
+    <w:lvl w:ilvl="1" w:tplc="08070003">
+      <w:start w:val="1"/>
+      <w:numFmt w:val="bullet"/>
+      <w:lvlText w:val="o"/>
+      <w:lvlJc w:val="left"/>
+      <w:pPr>
+        <w:ind w:left="1440" w:hanging="360"/>
+      </w:pPr>
+      <w:rPr>
+        <w:rFonts w:ascii="Courier New" w:hAnsi="Courier New" w:cs="Courier New" w:hint="default"/>
+      </w:rPr>
+    </w:lvl>
+    <w:lvl w:ilvl="2" w:tplc="08070005" w:tentative="1">
+      <w:start w:val="1"/>
+      <w:numFmt w:val="bullet"/>
+      <w:lvlText w:val=""/>
+      <w:lvlJc w:val="left"/>
+      <w:pPr>
+        <w:ind w:left="2160" w:hanging="360"/>
+      </w:pPr>
+      <w:rPr>
+        <w:rFonts w:ascii="Wingdings" w:hAnsi="Wingdings" w:hint="default"/>
+      </w:rPr>
+    </w:lvl>
+    <w:lvl w:ilvl="3" w:tplc="08070001" w:tentative="1">
+      <w:start w:val="1"/>
+      <w:numFmt w:val="bullet"/>
+      <w:lvlText w:val=""/>
+      <w:lvlJc w:val="left"/>
+      <w:pPr>
+        <w:ind w:left="2880" w:hanging="360"/>
+      </w:pPr>
+      <w:rPr>
+        <w:rFonts w:ascii="Symbol" w:hAnsi="Symbol" w:hint="default"/>
+      </w:rPr>
+    </w:lvl>
+    <w:lvl w:ilvl="4" w:tplc="08070003" w:tentative="1">
+      <w:start w:val="1"/>
+      <w:numFmt w:val="bullet"/>
+      <w:lvlText w:val="o"/>
+      <w:lvlJc w:val="left"/>
+      <w:pPr>
+        <w:ind w:left="3600" w:hanging="360"/>
+      </w:pPr>
+      <w:rPr>
+        <w:rFonts w:ascii="Courier New" w:hAnsi="Courier New" w:cs="Courier New" w:hint="default"/>
+      </w:rPr>
+    </w:lvl>
+    <w:lvl w:ilvl="5" w:tplc="08070005" w:tentative="1">
+      <w:start w:val="1"/>
+      <w:numFmt w:val="bullet"/>
+      <w:lvlText w:val=""/>
+      <w:lvlJc w:val="left"/>
+      <w:pPr>
+        <w:ind w:left="4320" w:hanging="360"/>
+      </w:pPr>
+      <w:rPr>
+        <w:rFonts w:ascii="Wingdings" w:hAnsi="Wingdings" w:hint="default"/>
+      </w:rPr>
+    </w:lvl>
+    <w:lvl w:ilvl="6" w:tplc="08070001" w:tentative="1">
+      <w:start w:val="1"/>
+      <w:numFmt w:val="bullet"/>
+      <w:lvlText w:val=""/>
+      <w:lvlJc w:val="left"/>
+      <w:pPr>
+        <w:ind w:left="5040" w:hanging="360"/>
+      </w:pPr>
+      <w:rPr>
+        <w:rFonts w:ascii="Symbol" w:hAnsi="Symbol" w:hint="default"/>
+      </w:rPr>
+    </w:lvl>
+    <w:lvl w:ilvl="7" w:tplc="08070003" w:tentative="1">
+      <w:start w:val="1"/>
+      <w:numFmt w:val="bullet"/>
+      <w:lvlText w:val="o"/>
+      <w:lvlJc w:val="left"/>
+      <w:pPr>
+        <w:ind w:left="5760" w:hanging="360"/>
+      </w:pPr>
+      <w:rPr>
+        <w:rFonts w:ascii="Courier New" w:hAnsi="Courier New" w:cs="Courier New" w:hint="default"/>
+      </w:rPr>
+    </w:lvl>
+    <w:lvl w:ilvl="8" w:tplc="08070005" w:tentative="1">
+      <w:start w:val="1"/>
+      <w:numFmt w:val="bullet"/>
+      <w:lvlText w:val=""/>
+      <w:lvlJc w:val="left"/>
+      <w:pPr>
+        <w:ind w:left="6480" w:hanging="360"/>
+      </w:pPr>
+      <w:rPr>
+        <w:rFonts w:ascii="Wingdings" w:hAnsi="Wingdings" w:hint="default"/>
+      </w:rPr>
+    </w:lvl>
+  </w:abstractNum>
+  <w:abstractNum w:abstractNumId="1">
+    <w:nsid w:val="0EE17EF3"/>
+    <w:multiLevelType w:val="multilevel"/>
+    <w:tmpl w:val="DC961EBA"/>
+    <w:numStyleLink w:val="AuszhlungsListe"/>
+  </w:abstractNum>
+  <w:abstractNum w:abstractNumId="2">
+    <w:nsid w:val="1B653921"/>
+    <w:multiLevelType w:val="multilevel"/>
+    <w:tmpl w:val="DC961EBA"/>
+    <w:lvl w:ilvl="0">
+      <w:start w:val="1"/>
+      <w:numFmt w:val="bullet"/>
+      <w:lvlText w:val=""/>
+      <w:lvlJc w:val="left"/>
+      <w:pPr>
+        <w:ind w:left="720" w:hanging="360"/>
+      </w:pPr>
+      <w:rPr>
+        <w:rFonts w:ascii="Symbol" w:hAnsi="Symbol" w:hint="default"/>
+      </w:rPr>
+    </w:lvl>
+    <w:lvl w:ilvl="1">
+      <w:start w:val="1"/>
+      <w:numFmt w:val="bullet"/>
+      <w:lvlText w:val="o"/>
+      <w:lvlJc w:val="left"/>
+      <w:pPr>
+        <w:ind w:left="1440" w:hanging="360"/>
+      </w:pPr>
+      <w:rPr>
+        <w:rFonts w:ascii="Courier New" w:hAnsi="Courier New" w:cs="Courier New" w:hint="default"/>
+      </w:rPr>
+    </w:lvl>
+    <w:lvl w:ilvl="2" w:tentative="1">
+      <w:start w:val="1"/>
+      <w:numFmt w:val="bullet"/>
+      <w:lvlText w:val=""/>
+      <w:lvlJc w:val="left"/>
+      <w:pPr>
+        <w:ind w:left="2160" w:hanging="360"/>
+      </w:pPr>
+      <w:rPr>
+        <w:rFonts w:ascii="Wingdings" w:hAnsi="Wingdings" w:hint="default"/>
+      </w:rPr>
+    </w:lvl>
+    <w:lvl w:ilvl="3" w:tentative="1">
+      <w:start w:val="1"/>
+      <w:numFmt w:val="bullet"/>
+      <w:lvlText w:val=""/>
+      <w:lvlJc w:val="left"/>
+      <w:pPr>
+        <w:ind w:left="2880" w:hanging="360"/>
+      </w:pPr>
+      <w:rPr>
+        <w:rFonts w:ascii="Symbol" w:hAnsi="Symbol" w:hint="default"/>
+      </w:rPr>
+    </w:lvl>
+    <w:lvl w:ilvl="4" w:tentative="1">
+      <w:start w:val="1"/>
+      <w:numFmt w:val="bullet"/>
+      <w:lvlText w:val="o"/>
+      <w:lvlJc w:val="left"/>
+      <w:pPr>
+        <w:ind w:left="3600" w:hanging="360"/>
+      </w:pPr>
+      <w:rPr>
+        <w:rFonts w:ascii="Courier New" w:hAnsi="Courier New" w:cs="Courier New" w:hint="default"/>
+      </w:rPr>
+    </w:lvl>
+    <w:lvl w:ilvl="5" w:tentative="1">
+      <w:start w:val="1"/>
+      <w:numFmt w:val="bullet"/>
+      <w:lvlText w:val=""/>
+      <w:lvlJc w:val="left"/>
+      <w:pPr>
+        <w:ind w:left="4320" w:hanging="360"/>
+      </w:pPr>
+      <w:rPr>
+        <w:rFonts w:ascii="Wingdings" w:hAnsi="Wingdings" w:hint="default"/>
+      </w:rPr>
+    </w:lvl>
+    <w:lvl w:ilvl="6" w:tentative="1">
+      <w:start w:val="1"/>
+      <w:numFmt w:val="bullet"/>
+      <w:lvlText w:val=""/>
+      <w:lvlJc w:val="left"/>
+      <w:pPr>
+        <w:ind w:left="5040" w:hanging="360"/>
+      </w:pPr>
+      <w:rPr>
+        <w:rFonts w:ascii="Symbol" w:hAnsi="Symbol" w:hint="default"/>
+      </w:rPr>
+    </w:lvl>
+    <w:lvl w:ilvl="7" w:tentative="1">
+      <w:start w:val="1"/>
+      <w:numFmt w:val="bullet"/>
+      <w:lvlText w:val="o"/>
+      <w:lvlJc w:val="left"/>
+      <w:pPr>
+        <w:ind w:left="5760" w:hanging="360"/>
+      </w:pPr>
+      <w:rPr>
+        <w:rFonts w:ascii="Courier New" w:hAnsi="Courier New" w:cs="Courier New" w:hint="default"/>
+      </w:rPr>
+    </w:lvl>
+    <w:lvl w:ilvl="8" w:tentative="1">
+      <w:start w:val="1"/>
+      <w:numFmt w:val="bullet"/>
+      <w:lvlText w:val=""/>
+      <w:lvlJc w:val="left"/>
+      <w:pPr>
+        <w:ind w:left="6480" w:hanging="360"/>
+      </w:pPr>
+      <w:rPr>
+        <w:rFonts w:ascii="Wingdings" w:hAnsi="Wingdings" w:hint="default"/>
+      </w:rPr>
+    </w:lvl>
+  </w:abstractNum>
+  <w:abstractNum w:abstractNumId="3">
+    <w:nsid w:val="1EB8307B"/>
+    <w:multiLevelType w:val="multilevel"/>
+    <w:tmpl w:val="DC961EBA"/>
+    <w:styleLink w:val="AuszhlungsListe"/>
+    <w:lvl w:ilvl="0">
+      <w:start w:val="1"/>
+      <w:numFmt w:val="bullet"/>
+      <w:lvlText w:val=""/>
+      <w:lvlJc w:val="left"/>
+      <w:pPr>
+        <w:ind w:left="720" w:hanging="360"/>
+      </w:pPr>
+      <w:rPr>
+        <w:rFonts w:ascii="Symbol" w:hAnsi="Symbol" w:hint="default"/>
+      </w:rPr>
+    </w:lvl>
+    <w:lvl w:ilvl="1">
+      <w:start w:val="1"/>
+      <w:numFmt w:val="bullet"/>
+      <w:lvlText w:val="o"/>
+      <w:lvlJc w:val="left"/>
+      <w:pPr>
+        <w:ind w:left="1440" w:hanging="360"/>
+      </w:pPr>
+      <w:rPr>
+        <w:rFonts w:ascii="Courier New" w:hAnsi="Courier New" w:cs="Courier New" w:hint="default"/>
+      </w:rPr>
+    </w:lvl>
+    <w:lvl w:ilvl="2">
+      <w:start w:val="1"/>
+      <w:numFmt w:val="bullet"/>
+      <w:lvlText w:val=""/>
+      <w:lvlJc w:val="left"/>
+      <w:pPr>
+        <w:ind w:left="2160" w:hanging="360"/>
+      </w:pPr>
+      <w:rPr>
+        <w:rFonts w:ascii="Wingdings" w:hAnsi="Wingdings" w:hint="default"/>
+      </w:rPr>
+    </w:lvl>
+    <w:lvl w:ilvl="3">
+      <w:start w:val="1"/>
+      <w:numFmt w:val="bullet"/>
+      <w:lvlText w:val=""/>
+      <w:lvlJc w:val="left"/>
+      <w:pPr>
+        <w:ind w:left="2880" w:hanging="360"/>
+      </w:pPr>
+      <w:rPr>
+        <w:rFonts w:ascii="Symbol" w:hAnsi="Symbol" w:hint="default"/>
+      </w:rPr>
+    </w:lvl>
+    <w:lvl w:ilvl="4">
+      <w:start w:val="1"/>
+      <w:numFmt w:val="bullet"/>
+      <w:lvlText w:val="o"/>
+      <w:lvlJc w:val="left"/>
+      <w:pPr>
+        <w:ind w:left="3600" w:hanging="360"/>
+      </w:pPr>
+      <w:rPr>
+        <w:rFonts w:ascii="Courier New" w:hAnsi="Courier New" w:cs="Courier New" w:hint="default"/>
+      </w:rPr>
+    </w:lvl>
+    <w:lvl w:ilvl="5">
+      <w:start w:val="1"/>
+      <w:numFmt w:val="bullet"/>
+      <w:lvlText w:val=""/>
+      <w:lvlJc w:val="left"/>
+      <w:pPr>
+        <w:ind w:left="4320" w:hanging="360"/>
+      </w:pPr>
+      <w:rPr>
+        <w:rFonts w:ascii="Wingdings" w:hAnsi="Wingdings" w:hint="default"/>
+      </w:rPr>
+    </w:lvl>
+    <w:lvl w:ilvl="6">
+      <w:start w:val="1"/>
+      <w:numFmt w:val="bullet"/>
+      <w:lvlText w:val=""/>
+      <w:lvlJc w:val="left"/>
+      <w:pPr>
+        <w:ind w:left="5040" w:hanging="360"/>
+      </w:pPr>
+      <w:rPr>
+        <w:rFonts w:ascii="Symbol" w:hAnsi="Symbol" w:hint="default"/>
+      </w:rPr>
+    </w:lvl>
+    <w:lvl w:ilvl="7">
+      <w:start w:val="1"/>
+      <w:numFmt w:val="bullet"/>
+      <w:lvlText w:val="o"/>
+      <w:lvlJc w:val="left"/>
+      <w:pPr>
+        <w:ind w:left="5760" w:hanging="360"/>
+      </w:pPr>
+      <w:rPr>
+        <w:rFonts w:ascii="Courier New" w:hAnsi="Courier New" w:cs="Courier New" w:hint="default"/>
+      </w:rPr>
+    </w:lvl>
+    <w:lvl w:ilvl="8">
+      <w:start w:val="1"/>
+      <w:numFmt w:val="bullet"/>
+      <w:lvlText w:val=""/>
+      <w:lvlJc w:val="left"/>
+      <w:pPr>
+        <w:ind w:left="6480" w:hanging="360"/>
+      </w:pPr>
+      <w:rPr>
+        <w:rFonts w:ascii="Wingdings" w:hAnsi="Wingdings" w:hint="default"/>
+      </w:rPr>
+    </w:lvl>
+  </w:abstractNum>
+  <w:abstractNum w:abstractNumId="4">
     <w:nsid w:val="20981DFE"/>
     <w:multiLevelType w:val="hybridMultilevel"/>
     <w:tmpl w:val="8EE0999C"/>
@@ -3835,7 +5817,7 @@
       </w:rPr>
     </w:lvl>
   </w:abstractNum>
-  <w:abstractNum w:abstractNumId="1">
+  <w:abstractNum w:abstractNumId="5">
     <w:nsid w:val="276749CA"/>
     <w:multiLevelType w:val="hybridMultilevel"/>
     <w:tmpl w:val="35928502"/>
@@ -3947,7 +5929,120 @@
       </w:rPr>
     </w:lvl>
   </w:abstractNum>
-  <w:abstractNum w:abstractNumId="2">
+  <w:abstractNum w:abstractNumId="6">
+    <w:nsid w:val="2EEE0E2B"/>
+    <w:multiLevelType w:val="hybridMultilevel"/>
+    <w:tmpl w:val="8E38732C"/>
+    <w:lvl w:ilvl="0" w:tplc="08070001">
+      <w:start w:val="1"/>
+      <w:numFmt w:val="bullet"/>
+      <w:lvlText w:val=""/>
+      <w:lvlJc w:val="left"/>
+      <w:pPr>
+        <w:ind w:left="1080" w:hanging="360"/>
+      </w:pPr>
+      <w:rPr>
+        <w:rFonts w:ascii="Symbol" w:hAnsi="Symbol" w:hint="default"/>
+      </w:rPr>
+    </w:lvl>
+    <w:lvl w:ilvl="1" w:tplc="08070003" w:tentative="1">
+      <w:start w:val="1"/>
+      <w:numFmt w:val="bullet"/>
+      <w:lvlText w:val="o"/>
+      <w:lvlJc w:val="left"/>
+      <w:pPr>
+        <w:ind w:left="1800" w:hanging="360"/>
+      </w:pPr>
+      <w:rPr>
+        <w:rFonts w:ascii="Courier New" w:hAnsi="Courier New" w:cs="Courier New" w:hint="default"/>
+      </w:rPr>
+    </w:lvl>
+    <w:lvl w:ilvl="2" w:tplc="08070005" w:tentative="1">
+      <w:start w:val="1"/>
+      <w:numFmt w:val="bullet"/>
+      <w:lvlText w:val=""/>
+      <w:lvlJc w:val="left"/>
+      <w:pPr>
+        <w:ind w:left="2520" w:hanging="360"/>
+      </w:pPr>
+      <w:rPr>
+        <w:rFonts w:ascii="Wingdings" w:hAnsi="Wingdings" w:hint="default"/>
+      </w:rPr>
+    </w:lvl>
+    <w:lvl w:ilvl="3" w:tplc="08070001" w:tentative="1">
+      <w:start w:val="1"/>
+      <w:numFmt w:val="bullet"/>
+      <w:lvlText w:val=""/>
+      <w:lvlJc w:val="left"/>
+      <w:pPr>
+        <w:ind w:left="3240" w:hanging="360"/>
+      </w:pPr>
+      <w:rPr>
+        <w:rFonts w:ascii="Symbol" w:hAnsi="Symbol" w:hint="default"/>
+      </w:rPr>
+    </w:lvl>
+    <w:lvl w:ilvl="4" w:tplc="08070003" w:tentative="1">
+      <w:start w:val="1"/>
+      <w:numFmt w:val="bullet"/>
+      <w:lvlText w:val="o"/>
+      <w:lvlJc w:val="left"/>
+      <w:pPr>
+        <w:ind w:left="3960" w:hanging="360"/>
+      </w:pPr>
+      <w:rPr>
+        <w:rFonts w:ascii="Courier New" w:hAnsi="Courier New" w:cs="Courier New" w:hint="default"/>
+      </w:rPr>
+    </w:lvl>
+    <w:lvl w:ilvl="5" w:tplc="08070005" w:tentative="1">
+      <w:start w:val="1"/>
+      <w:numFmt w:val="bullet"/>
+      <w:lvlText w:val=""/>
+      <w:lvlJc w:val="left"/>
+      <w:pPr>
+        <w:ind w:left="4680" w:hanging="360"/>
+      </w:pPr>
+      <w:rPr>
+        <w:rFonts w:ascii="Wingdings" w:hAnsi="Wingdings" w:hint="default"/>
+      </w:rPr>
+    </w:lvl>
+    <w:lvl w:ilvl="6" w:tplc="08070001" w:tentative="1">
+      <w:start w:val="1"/>
+      <w:numFmt w:val="bullet"/>
+      <w:lvlText w:val=""/>
+      <w:lvlJc w:val="left"/>
+      <w:pPr>
+        <w:ind w:left="5400" w:hanging="360"/>
+      </w:pPr>
+      <w:rPr>
+        <w:rFonts w:ascii="Symbol" w:hAnsi="Symbol" w:hint="default"/>
+      </w:rPr>
+    </w:lvl>
+    <w:lvl w:ilvl="7" w:tplc="08070003" w:tentative="1">
+      <w:start w:val="1"/>
+      <w:numFmt w:val="bullet"/>
+      <w:lvlText w:val="o"/>
+      <w:lvlJc w:val="left"/>
+      <w:pPr>
+        <w:ind w:left="6120" w:hanging="360"/>
+      </w:pPr>
+      <w:rPr>
+        <w:rFonts w:ascii="Courier New" w:hAnsi="Courier New" w:cs="Courier New" w:hint="default"/>
+      </w:rPr>
+    </w:lvl>
+    <w:lvl w:ilvl="8" w:tplc="08070005" w:tentative="1">
+      <w:start w:val="1"/>
+      <w:numFmt w:val="bullet"/>
+      <w:lvlText w:val=""/>
+      <w:lvlJc w:val="left"/>
+      <w:pPr>
+        <w:ind w:left="6840" w:hanging="360"/>
+      </w:pPr>
+      <w:rPr>
+        <w:rFonts w:ascii="Wingdings" w:hAnsi="Wingdings" w:hint="default"/>
+      </w:rPr>
+    </w:lvl>
+  </w:abstractNum>
+  <w:abstractNum w:abstractNumId="7">
     <w:nsid w:val="30FD20BF"/>
     <w:multiLevelType w:val="hybridMultilevel"/>
     <w:tmpl w:val="E5C8E2A4"/>
@@ -4059,7 +6154,346 @@
       </w:rPr>
     </w:lvl>
   </w:abstractNum>
-  <w:abstractNum w:abstractNumId="3">
+  <w:abstractNum w:abstractNumId="8">
+    <w:nsid w:val="314F5331"/>
+    <w:multiLevelType w:val="hybridMultilevel"/>
+    <w:tmpl w:val="6CEAE82A"/>
+    <w:lvl w:ilvl="0" w:tplc="08070001">
+      <w:start w:val="1"/>
+      <w:numFmt w:val="bullet"/>
+      <w:lvlText w:val=""/>
+      <w:lvlJc w:val="left"/>
+      <w:pPr>
+        <w:ind w:left="1080" w:hanging="360"/>
+      </w:pPr>
+      <w:rPr>
+        <w:rFonts w:ascii="Symbol" w:hAnsi="Symbol" w:hint="default"/>
+      </w:rPr>
+    </w:lvl>
+    <w:lvl w:ilvl="1" w:tplc="08070003" w:tentative="1">
+      <w:start w:val="1"/>
+      <w:numFmt w:val="bullet"/>
+      <w:lvlText w:val="o"/>
+      <w:lvlJc w:val="left"/>
+      <w:pPr>
+        <w:ind w:left="1800" w:hanging="360"/>
+      </w:pPr>
+      <w:rPr>
+        <w:rFonts w:ascii="Courier New" w:hAnsi="Courier New" w:cs="Courier New" w:hint="default"/>
+      </w:rPr>
+    </w:lvl>
+    <w:lvl w:ilvl="2" w:tplc="08070005" w:tentative="1">
+      <w:start w:val="1"/>
+      <w:numFmt w:val="bullet"/>
+      <w:lvlText w:val=""/>
+      <w:lvlJc w:val="left"/>
+      <w:pPr>
+        <w:ind w:left="2520" w:hanging="360"/>
+      </w:pPr>
+      <w:rPr>
+        <w:rFonts w:ascii="Wingdings" w:hAnsi="Wingdings" w:hint="default"/>
+      </w:rPr>
+    </w:lvl>
+    <w:lvl w:ilvl="3" w:tplc="08070001" w:tentative="1">
+      <w:start w:val="1"/>
+      <w:numFmt w:val="bullet"/>
+      <w:lvlText w:val=""/>
+      <w:lvlJc w:val="left"/>
+      <w:pPr>
+        <w:ind w:left="3240" w:hanging="360"/>
+      </w:pPr>
+      <w:rPr>
+        <w:rFonts w:ascii="Symbol" w:hAnsi="Symbol" w:hint="default"/>
+      </w:rPr>
+    </w:lvl>
+    <w:lvl w:ilvl="4" w:tplc="08070003" w:tentative="1">
+      <w:start w:val="1"/>
+      <w:numFmt w:val="bullet"/>
+      <w:lvlText w:val="o"/>
+      <w:lvlJc w:val="left"/>
+      <w:pPr>
+        <w:ind w:left="3960" w:hanging="360"/>
+      </w:pPr>
+      <w:rPr>
+        <w:rFonts w:ascii="Courier New" w:hAnsi="Courier New" w:cs="Courier New" w:hint="default"/>
+      </w:rPr>
+    </w:lvl>
+    <w:lvl w:ilvl="5" w:tplc="08070005" w:tentative="1">
+      <w:start w:val="1"/>
+      <w:numFmt w:val="bullet"/>
+      <w:lvlText w:val=""/>
+      <w:lvlJc w:val="left"/>
+      <w:pPr>
+        <w:ind w:left="4680" w:hanging="360"/>
+      </w:pPr>
+      <w:rPr>
+        <w:rFonts w:ascii="Wingdings" w:hAnsi="Wingdings" w:hint="default"/>
+      </w:rPr>
+    </w:lvl>
+    <w:lvl w:ilvl="6" w:tplc="08070001" w:tentative="1">
+      <w:start w:val="1"/>
+      <w:numFmt w:val="bullet"/>
+      <w:lvlText w:val=""/>
+      <w:lvlJc w:val="left"/>
+      <w:pPr>
+        <w:ind w:left="5400" w:hanging="360"/>
+      </w:pPr>
+      <w:rPr>
+        <w:rFonts w:ascii="Symbol" w:hAnsi="Symbol" w:hint="default"/>
+      </w:rPr>
+    </w:lvl>
+    <w:lvl w:ilvl="7" w:tplc="08070003" w:tentative="1">
+      <w:start w:val="1"/>
+      <w:numFmt w:val="bullet"/>
+      <w:lvlText w:val="o"/>
+      <w:lvlJc w:val="left"/>
+      <w:pPr>
+        <w:ind w:left="6120" w:hanging="360"/>
+      </w:pPr>
+      <w:rPr>
+        <w:rFonts w:ascii="Courier New" w:hAnsi="Courier New" w:cs="Courier New" w:hint="default"/>
+      </w:rPr>
+    </w:lvl>
+    <w:lvl w:ilvl="8" w:tplc="08070005" w:tentative="1">
+      <w:start w:val="1"/>
+      <w:numFmt w:val="bullet"/>
+      <w:lvlText w:val=""/>
+      <w:lvlJc w:val="left"/>
+      <w:pPr>
+        <w:ind w:left="6840" w:hanging="360"/>
+      </w:pPr>
+      <w:rPr>
+        <w:rFonts w:ascii="Wingdings" w:hAnsi="Wingdings" w:hint="default"/>
+      </w:rPr>
+    </w:lvl>
+  </w:abstractNum>
+  <w:abstractNum w:abstractNumId="9">
+    <w:nsid w:val="42A61B76"/>
+    <w:multiLevelType w:val="multilevel"/>
+    <w:tmpl w:val="DC961EBA"/>
+    <w:lvl w:ilvl="0">
+      <w:start w:val="1"/>
+      <w:numFmt w:val="bullet"/>
+      <w:lvlText w:val=""/>
+      <w:lvlJc w:val="left"/>
+      <w:pPr>
+        <w:ind w:left="720" w:hanging="360"/>
+      </w:pPr>
+      <w:rPr>
+        <w:rFonts w:ascii="Symbol" w:hAnsi="Symbol" w:hint="default"/>
+      </w:rPr>
+    </w:lvl>
+    <w:lvl w:ilvl="1">
+      <w:start w:val="1"/>
+      <w:numFmt w:val="bullet"/>
+      <w:lvlText w:val="o"/>
+      <w:lvlJc w:val="left"/>
+      <w:pPr>
+        <w:ind w:left="1440" w:hanging="360"/>
+      </w:pPr>
+      <w:rPr>
+        <w:rFonts w:ascii="Courier New" w:hAnsi="Courier New" w:cs="Courier New" w:hint="default"/>
+      </w:rPr>
+    </w:lvl>
+    <w:lvl w:ilvl="2" w:tentative="1">
+      <w:start w:val="1"/>
+      <w:numFmt w:val="bullet"/>
+      <w:lvlText w:val=""/>
+      <w:lvlJc w:val="left"/>
+      <w:pPr>
+        <w:ind w:left="2160" w:hanging="360"/>
+      </w:pPr>
+      <w:rPr>
+        <w:rFonts w:ascii="Wingdings" w:hAnsi="Wingdings" w:hint="default"/>
+      </w:rPr>
+    </w:lvl>
+    <w:lvl w:ilvl="3" w:tentative="1">
+      <w:start w:val="1"/>
+      <w:numFmt w:val="bullet"/>
+      <w:lvlText w:val=""/>
+      <w:lvlJc w:val="left"/>
+      <w:pPr>
+        <w:ind w:left="2880" w:hanging="360"/>
+      </w:pPr>
+      <w:rPr>
+        <w:rFonts w:ascii="Symbol" w:hAnsi="Symbol" w:hint="default"/>
+      </w:rPr>
+    </w:lvl>
+    <w:lvl w:ilvl="4" w:tentative="1">
+      <w:start w:val="1"/>
+      <w:numFmt w:val="bullet"/>
+      <w:lvlText w:val="o"/>
+      <w:lvlJc w:val="left"/>
+      <w:pPr>
+        <w:ind w:left="3600" w:hanging="360"/>
+      </w:pPr>
+      <w:rPr>
+        <w:rFonts w:ascii="Courier New" w:hAnsi="Courier New" w:cs="Courier New" w:hint="default"/>
+      </w:rPr>
+    </w:lvl>
+    <w:lvl w:ilvl="5" w:tentative="1">
+      <w:start w:val="1"/>
+      <w:numFmt w:val="bullet"/>
+      <w:lvlText w:val=""/>
+      <w:lvlJc w:val="left"/>
+      <w:pPr>
+        <w:ind w:left="4320" w:hanging="360"/>
+      </w:pPr>
+      <w:rPr>
+        <w:rFonts w:ascii="Wingdings" w:hAnsi="Wingdings" w:hint="default"/>
+      </w:rPr>
+    </w:lvl>
+    <w:lvl w:ilvl="6" w:tentative="1">
+      <w:start w:val="1"/>
+      <w:numFmt w:val="bullet"/>
+      <w:lvlText w:val=""/>
+      <w:lvlJc w:val="left"/>
+      <w:pPr>
+        <w:ind w:left="5040" w:hanging="360"/>
+      </w:pPr>
+      <w:rPr>
+        <w:rFonts w:ascii="Symbol" w:hAnsi="Symbol" w:hint="default"/>
+      </w:rPr>
+    </w:lvl>
+    <w:lvl w:ilvl="7" w:tentative="1">
+      <w:start w:val="1"/>
+      <w:numFmt w:val="bullet"/>
+      <w:lvlText w:val="o"/>
+      <w:lvlJc w:val="left"/>
+      <w:pPr>
+        <w:ind w:left="5760" w:hanging="360"/>
+      </w:pPr>
+      <w:rPr>
+        <w:rFonts w:ascii="Courier New" w:hAnsi="Courier New" w:cs="Courier New" w:hint="default"/>
+      </w:rPr>
+    </w:lvl>
+    <w:lvl w:ilvl="8" w:tentative="1">
+      <w:start w:val="1"/>
+      <w:numFmt w:val="bullet"/>
+      <w:lvlText w:val=""/>
+      <w:lvlJc w:val="left"/>
+      <w:pPr>
+        <w:ind w:left="6480" w:hanging="360"/>
+      </w:pPr>
+      <w:rPr>
+        <w:rFonts w:ascii="Wingdings" w:hAnsi="Wingdings" w:hint="default"/>
+      </w:rPr>
+    </w:lvl>
+  </w:abstractNum>
+  <w:abstractNum w:abstractNumId="10">
+    <w:nsid w:val="4E847535"/>
+    <w:multiLevelType w:val="multilevel"/>
+    <w:tmpl w:val="DC961EBA"/>
+    <w:lvl w:ilvl="0">
+      <w:start w:val="1"/>
+      <w:numFmt w:val="bullet"/>
+      <w:lvlText w:val=""/>
+      <w:lvlJc w:val="left"/>
+      <w:pPr>
+        <w:ind w:left="720" w:hanging="360"/>
+      </w:pPr>
+      <w:rPr>
+        <w:rFonts w:ascii="Symbol" w:hAnsi="Symbol" w:hint="default"/>
+      </w:rPr>
+    </w:lvl>
+    <w:lvl w:ilvl="1">
+      <w:start w:val="1"/>
+      <w:numFmt w:val="bullet"/>
+      <w:lvlText w:val="o"/>
+      <w:lvlJc w:val="left"/>
+      <w:pPr>
+        <w:ind w:left="1440" w:hanging="360"/>
+      </w:pPr>
+      <w:rPr>
+        <w:rFonts w:ascii="Courier New" w:hAnsi="Courier New" w:cs="Courier New" w:hint="default"/>
+      </w:rPr>
+    </w:lvl>
+    <w:lvl w:ilvl="2">
+      <w:start w:val="1"/>
+      <w:numFmt w:val="bullet"/>
+      <w:lvlText w:val=""/>
+      <w:lvlJc w:val="left"/>
+      <w:pPr>
+        <w:ind w:left="2160" w:hanging="360"/>
+      </w:pPr>
+      <w:rPr>
+        <w:rFonts w:ascii="Wingdings" w:hAnsi="Wingdings" w:hint="default"/>
+      </w:rPr>
+    </w:lvl>
+    <w:lvl w:ilvl="3">
+      <w:start w:val="1"/>
+      <w:numFmt w:val="bullet"/>
+      <w:lvlText w:val=""/>
+      <w:lvlJc w:val="left"/>
+      <w:pPr>
+        <w:ind w:left="2880" w:hanging="360"/>
+      </w:pPr>
+      <w:rPr>
+        <w:rFonts w:ascii="Symbol" w:hAnsi="Symbol" w:hint="default"/>
+      </w:rPr>
+    </w:lvl>
+    <w:lvl w:ilvl="4">
+      <w:start w:val="1"/>
+      <w:numFmt w:val="bullet"/>
+      <w:lvlText w:val="o"/>
+      <w:lvlJc w:val="left"/>
+      <w:pPr>
+        <w:ind w:left="3600" w:hanging="360"/>
+      </w:pPr>
+      <w:rPr>
+        <w:rFonts w:ascii="Courier New" w:hAnsi="Courier New" w:cs="Courier New" w:hint="default"/>
+      </w:rPr>
+    </w:lvl>
+    <w:lvl w:ilvl="5">
+      <w:start w:val="1"/>
+      <w:numFmt w:val="bullet"/>
+      <w:lvlText w:val=""/>
+      <w:lvlJc w:val="left"/>
+      <w:pPr>
+        <w:ind w:left="4320" w:hanging="360"/>
+      </w:pPr>
+      <w:rPr>
+        <w:rFonts w:ascii="Wingdings" w:hAnsi="Wingdings" w:hint="default"/>
+      </w:rPr>
+    </w:lvl>
+    <w:lvl w:ilvl="6">
+      <w:start w:val="1"/>
+      <w:numFmt w:val="bullet"/>
+      <w:lvlText w:val=""/>
+      <w:lvlJc w:val="left"/>
+      <w:pPr>
+        <w:ind w:left="5040" w:hanging="360"/>
+      </w:pPr>
+      <w:rPr>
+        <w:rFonts w:ascii="Symbol" w:hAnsi="Symbol" w:hint="default"/>
+      </w:rPr>
+    </w:lvl>
+    <w:lvl w:ilvl="7">
+      <w:start w:val="1"/>
+      <w:numFmt w:val="bullet"/>
+      <w:lvlText w:val="o"/>
+      <w:lvlJc w:val="left"/>
+      <w:pPr>
+        <w:ind w:left="5760" w:hanging="360"/>
+      </w:pPr>
+      <w:rPr>
+        <w:rFonts w:ascii="Courier New" w:hAnsi="Courier New" w:cs="Courier New" w:hint="default"/>
+      </w:rPr>
+    </w:lvl>
+    <w:lvl w:ilvl="8">
+      <w:start w:val="1"/>
+      <w:numFmt w:val="bullet"/>
+      <w:lvlText w:val=""/>
+      <w:lvlJc w:val="left"/>
+      <w:pPr>
+        <w:ind w:left="6480" w:hanging="360"/>
+      </w:pPr>
+      <w:rPr>
+        <w:rFonts w:ascii="Wingdings" w:hAnsi="Wingdings" w:hint="default"/>
+      </w:rPr>
+    </w:lvl>
+  </w:abstractNum>
+  <w:abstractNum w:abstractNumId="11">
     <w:nsid w:val="55782933"/>
     <w:multiLevelType w:val="hybridMultilevel"/>
     <w:tmpl w:val="645C9882"/>
@@ -4172,7 +6606,13 @@
       </w:rPr>
     </w:lvl>
   </w:abstractNum>
-  <w:abstractNum w:abstractNumId="4">
+  <w:abstractNum w:abstractNumId="12">
+    <w:nsid w:val="5629355F"/>
+    <w:multiLevelType w:val="multilevel"/>
+    <w:tmpl w:val="0807001D"/>
+    <w:numStyleLink w:val="Formatvorlage1"/>
+  </w:abstractNum>
+  <w:abstractNum w:abstractNumId="13">
     <w:nsid w:val="5C2D736B"/>
     <w:multiLevelType w:val="hybridMultilevel"/>
     <w:tmpl w:val="1B0E2BDA"/>
@@ -4261,7 +6701,7 @@
       </w:pPr>
     </w:lvl>
   </w:abstractNum>
-  <w:abstractNum w:abstractNumId="5">
+  <w:abstractNum w:abstractNumId="14">
     <w:nsid w:val="6D592D1C"/>
     <w:multiLevelType w:val="hybridMultilevel"/>
     <w:tmpl w:val="91EEF34E"/>
@@ -4373,7 +6813,7 @@
       </w:rPr>
     </w:lvl>
   </w:abstractNum>
-  <w:abstractNum w:abstractNumId="6">
+  <w:abstractNum w:abstractNumId="15">
     <w:nsid w:val="6D5D6A2A"/>
     <w:multiLevelType w:val="hybridMultilevel"/>
     <w:tmpl w:val="2990F5D2"/>
@@ -4485,7 +6925,7 @@
       </w:rPr>
     </w:lvl>
   </w:abstractNum>
-  <w:abstractNum w:abstractNumId="7">
+  <w:abstractNum w:abstractNumId="16">
     <w:nsid w:val="6D6336CE"/>
     <w:multiLevelType w:val="hybridMultilevel"/>
     <w:tmpl w:val="88221F06"/>
@@ -4597,7 +7037,97 @@
       </w:rPr>
     </w:lvl>
   </w:abstractNum>
-  <w:abstractNum w:abstractNumId="8">
+  <w:abstractNum w:abstractNumId="17">
+    <w:nsid w:val="7B205FE5"/>
+    <w:multiLevelType w:val="multilevel"/>
+    <w:tmpl w:val="0807001D"/>
+    <w:styleLink w:val="Formatvorlage1"/>
+    <w:lvl w:ilvl="0">
+      <w:start w:val="1"/>
+      <w:numFmt w:val="decimal"/>
+      <w:lvlText w:val="%1)"/>
+      <w:lvlJc w:val="left"/>
+      <w:pPr>
+        <w:ind w:left="360" w:hanging="360"/>
+      </w:pPr>
+    </w:lvl>
+    <w:lvl w:ilvl="1">
+      <w:start w:val="1"/>
+      <w:numFmt w:val="bullet"/>
+      <w:lvlText w:val=""/>
+      <w:lvlJc w:val="left"/>
+      <w:pPr>
+        <w:ind w:left="720" w:hanging="360"/>
+      </w:pPr>
+      <w:rPr>
+        <w:rFonts w:ascii="Symbol" w:hAnsi="Symbol" w:hint="default"/>
+      </w:rPr>
+    </w:lvl>
+    <w:lvl w:ilvl="2">
+      <w:start w:val="1"/>
+      <w:numFmt w:val="lowerRoman"/>
+      <w:lvlText w:val="%3)"/>
+      <w:lvlJc w:val="left"/>
+      <w:pPr>
+        <w:ind w:left="1080" w:hanging="360"/>
+      </w:pPr>
+    </w:lvl>
+    <w:lvl w:ilvl="3">
+      <w:start w:val="1"/>
+      <w:numFmt w:val="decimal"/>
+      <w:lvlText w:val="(%4)"/>
+      <w:lvlJc w:val="left"/>
+      <w:pPr>
+        <w:ind w:left="1440" w:hanging="360"/>
+      </w:pPr>
+    </w:lvl>
+    <w:lvl w:ilvl="4">
+      <w:start w:val="1"/>
+      <w:numFmt w:val="lowerLetter"/>
+      <w:lvlText w:val="(%5)"/>
+      <w:lvlJc w:val="left"/>
+      <w:pPr>
+        <w:ind w:left="1800" w:hanging="360"/>
+      </w:pPr>
+    </w:lvl>
+    <w:lvl w:ilvl="5">
+      <w:start w:val="1"/>
+      <w:numFmt w:val="lowerRoman"/>
+      <w:lvlText w:val="(%6)"/>
+      <w:lvlJc w:val="left"/>
+      <w:pPr>
+        <w:ind w:left="2160" w:hanging="360"/>
+      </w:pPr>
+    </w:lvl>
+    <w:lvl w:ilvl="6">
+      <w:start w:val="1"/>
+      <w:numFmt w:val="decimal"/>
+      <w:lvlText w:val="%7."/>
+      <w:lvlJc w:val="left"/>
+      <w:pPr>
+        <w:ind w:left="2520" w:hanging="360"/>
+      </w:pPr>
+    </w:lvl>
+    <w:lvl w:ilvl="7">
+      <w:start w:val="1"/>
+      <w:numFmt w:val="lowerLetter"/>
+      <w:lvlText w:val="%8."/>
+      <w:lvlJc w:val="left"/>
+      <w:pPr>
+        <w:ind w:left="2880" w:hanging="360"/>
+      </w:pPr>
+    </w:lvl>
+    <w:lvl w:ilvl="8">
+      <w:start w:val="1"/>
+      <w:numFmt w:val="lowerRoman"/>
+      <w:lvlText w:val="%9."/>
+      <w:lvlJc w:val="left"/>
+      <w:pPr>
+        <w:ind w:left="3240" w:hanging="360"/>
+      </w:pPr>
+    </w:lvl>
+  </w:abstractNum>
+  <w:abstractNum w:abstractNumId="18">
     <w:nsid w:val="7D531EDE"/>
     <w:multiLevelType w:val="hybridMultilevel"/>
     <w:tmpl w:val="AA343B2A"/>
@@ -4686,32 +7216,178 @@
       </w:pPr>
     </w:lvl>
   </w:abstractNum>
+  <w:abstractNum w:abstractNumId="19">
+    <w:nsid w:val="7ECD45D1"/>
+    <w:multiLevelType w:val="multilevel"/>
+    <w:tmpl w:val="DC961EBA"/>
+    <w:lvl w:ilvl="0">
+      <w:start w:val="1"/>
+      <w:numFmt w:val="bullet"/>
+      <w:lvlText w:val=""/>
+      <w:lvlJc w:val="left"/>
+      <w:pPr>
+        <w:ind w:left="720" w:hanging="360"/>
+      </w:pPr>
+      <w:rPr>
+        <w:rFonts w:ascii="Symbol" w:hAnsi="Symbol" w:hint="default"/>
+      </w:rPr>
+    </w:lvl>
+    <w:lvl w:ilvl="1">
+      <w:start w:val="1"/>
+      <w:numFmt w:val="bullet"/>
+      <w:lvlText w:val="o"/>
+      <w:lvlJc w:val="left"/>
+      <w:pPr>
+        <w:ind w:left="1440" w:hanging="360"/>
+      </w:pPr>
+      <w:rPr>
+        <w:rFonts w:ascii="Courier New" w:hAnsi="Courier New" w:cs="Courier New" w:hint="default"/>
+      </w:rPr>
+    </w:lvl>
+    <w:lvl w:ilvl="2">
+      <w:start w:val="1"/>
+      <w:numFmt w:val="bullet"/>
+      <w:lvlText w:val=""/>
+      <w:lvlJc w:val="left"/>
+      <w:pPr>
+        <w:ind w:left="2160" w:hanging="360"/>
+      </w:pPr>
+      <w:rPr>
+        <w:rFonts w:ascii="Wingdings" w:hAnsi="Wingdings" w:hint="default"/>
+      </w:rPr>
+    </w:lvl>
+    <w:lvl w:ilvl="3">
+      <w:start w:val="1"/>
+      <w:numFmt w:val="bullet"/>
+      <w:lvlText w:val=""/>
+      <w:lvlJc w:val="left"/>
+      <w:pPr>
+        <w:ind w:left="2880" w:hanging="360"/>
+      </w:pPr>
+      <w:rPr>
+        <w:rFonts w:ascii="Symbol" w:hAnsi="Symbol" w:hint="default"/>
+      </w:rPr>
+    </w:lvl>
+    <w:lvl w:ilvl="4">
+      <w:start w:val="1"/>
+      <w:numFmt w:val="bullet"/>
+      <w:lvlText w:val="o"/>
+      <w:lvlJc w:val="left"/>
+      <w:pPr>
+        <w:ind w:left="3600" w:hanging="360"/>
+      </w:pPr>
+      <w:rPr>
+        <w:rFonts w:ascii="Courier New" w:hAnsi="Courier New" w:cs="Courier New" w:hint="default"/>
+      </w:rPr>
+    </w:lvl>
+    <w:lvl w:ilvl="5">
+      <w:start w:val="1"/>
+      <w:numFmt w:val="bullet"/>
+      <w:lvlText w:val=""/>
+      <w:lvlJc w:val="left"/>
+      <w:pPr>
+        <w:ind w:left="4320" w:hanging="360"/>
+      </w:pPr>
+      <w:rPr>
+        <w:rFonts w:ascii="Wingdings" w:hAnsi="Wingdings" w:hint="default"/>
+      </w:rPr>
+    </w:lvl>
+    <w:lvl w:ilvl="6">
+      <w:start w:val="1"/>
+      <w:numFmt w:val="bullet"/>
+      <w:lvlText w:val=""/>
+      <w:lvlJc w:val="left"/>
+      <w:pPr>
+        <w:ind w:left="5040" w:hanging="360"/>
+      </w:pPr>
+      <w:rPr>
+        <w:rFonts w:ascii="Symbol" w:hAnsi="Symbol" w:hint="default"/>
+      </w:rPr>
+    </w:lvl>
+    <w:lvl w:ilvl="7">
+      <w:start w:val="1"/>
+      <w:numFmt w:val="bullet"/>
+      <w:lvlText w:val="o"/>
+      <w:lvlJc w:val="left"/>
+      <w:pPr>
+        <w:ind w:left="5760" w:hanging="360"/>
+      </w:pPr>
+      <w:rPr>
+        <w:rFonts w:ascii="Courier New" w:hAnsi="Courier New" w:cs="Courier New" w:hint="default"/>
+      </w:rPr>
+    </w:lvl>
+    <w:lvl w:ilvl="8">
+      <w:start w:val="1"/>
+      <w:numFmt w:val="bullet"/>
+      <w:lvlText w:val=""/>
+      <w:lvlJc w:val="left"/>
+      <w:pPr>
+        <w:ind w:left="6480" w:hanging="360"/>
+      </w:pPr>
+      <w:rPr>
+        <w:rFonts w:ascii="Wingdings" w:hAnsi="Wingdings" w:hint="default"/>
+      </w:rPr>
+    </w:lvl>
+  </w:abstractNum>
   <w:num w:numId="1">
+    <w:abstractNumId w:val="13"/>
+  </w:num>
+  <w:num w:numId="2">
+    <w:abstractNumId w:val="18"/>
+  </w:num>
+  <w:num w:numId="3">
+    <w:abstractNumId w:val="11"/>
+  </w:num>
+  <w:num w:numId="4">
     <w:abstractNumId w:val="4"/>
   </w:num>
-  <w:num w:numId="2">
+  <w:num w:numId="5">
+    <w:abstractNumId w:val="16"/>
+  </w:num>
+  <w:num w:numId="6">
+    <w:abstractNumId w:val="7"/>
+  </w:num>
+  <w:num w:numId="7">
+    <w:abstractNumId w:val="5"/>
+  </w:num>
+  <w:num w:numId="8">
+    <w:abstractNumId w:val="15"/>
+  </w:num>
+  <w:num w:numId="9">
+    <w:abstractNumId w:val="14"/>
+  </w:num>
+  <w:num w:numId="10">
+    <w:abstractNumId w:val="0"/>
+  </w:num>
+  <w:num w:numId="11">
     <w:abstractNumId w:val="8"/>
   </w:num>
-  <w:num w:numId="3">
+  <w:num w:numId="12">
+    <w:abstractNumId w:val="6"/>
+  </w:num>
+  <w:num w:numId="13">
     <w:abstractNumId w:val="3"/>
   </w:num>
-  <w:num w:numId="4">
-    <w:abstractNumId w:val="0"/>
-  </w:num>
-  <w:num w:numId="5">
-    <w:abstractNumId w:val="7"/>
-  </w:num>
-  <w:num w:numId="6">
-    <w:abstractNumId w:val="2"/>
-  </w:num>
-  <w:num w:numId="7">
+  <w:num w:numId="14">
     <w:abstractNumId w:val="1"/>
   </w:num>
-  <w:num w:numId="8">
-    <w:abstractNumId w:val="6"/>
+  <w:num w:numId="15">
+    <w:abstractNumId w:val="17"/>
   </w:num>
-  <w:num w:numId="9">
-    <w:abstractNumId w:val="5"/>
+  <w:num w:numId="16">
+    <w:abstractNumId w:val="12"/>
+  </w:num>
+  <w:num w:numId="17">
+    <w:abstractNumId w:val="10"/>
+  </w:num>
+  <w:num w:numId="18">
+    <w:abstractNumId w:val="19"/>
+  </w:num>
+  <w:num w:numId="19">
+    <w:abstractNumId w:val="9"/>
+  </w:num>
+  <w:num w:numId="20">
+    <w:abstractNumId w:val="2"/>
   </w:num>
 </w:numbering>
 </file>
@@ -4875,7 +7551,10 @@
   <w:style w:type="paragraph" w:default="1" w:styleId="Standard">
     <w:name w:val="Normal"/>
     <w:qFormat/>
-    <w:rsid w:val="00775408"/>
+    <w:rsid w:val="00BC1D3A"/>
+    <w:pPr>
+      <w:jc w:val="both"/>
+    </w:pPr>
     <w:rPr>
       <w:rFonts w:ascii="Cambria" w:hAnsi="Cambria"/>
       <w:sz w:val="24"/>
@@ -5319,6 +7998,26 @@
       <w:u w:val="single"/>
     </w:rPr>
   </w:style>
+  <w:style w:type="numbering" w:customStyle="1" w:styleId="AuszhlungsListe">
+    <w:name w:val="AuszählungsListe"/>
+    <w:uiPriority w:val="99"/>
+    <w:rsid w:val="008221D7"/>
+    <w:pPr>
+      <w:numPr>
+        <w:numId w:val="13"/>
+      </w:numPr>
+    </w:pPr>
+  </w:style>
+  <w:style w:type="numbering" w:customStyle="1" w:styleId="Formatvorlage1">
+    <w:name w:val="Formatvorlage1"/>
+    <w:uiPriority w:val="99"/>
+    <w:rsid w:val="008221D7"/>
+    <w:pPr>
+      <w:numPr>
+        <w:numId w:val="15"/>
+      </w:numPr>
+    </w:pPr>
+  </w:style>
 </w:styles>
 </file>
 
@@ -5610,7 +8309,7 @@
 </file>
 
 <file path=customXml/itemProps1.xml><?xml version="1.0" encoding="utf-8"?>
-<ds:datastoreItem xmlns:ds="http://schemas.openxmlformats.org/officeDocument/2006/customXml" ds:itemID="{E8429A33-59FD-4185-A8F2-41658493A080}">
+<ds:datastoreItem xmlns:ds="http://schemas.openxmlformats.org/officeDocument/2006/customXml" ds:itemID="{9FE49235-E5FC-4042-B6E2-BAFEB4D9E80B}">
   <ds:schemaRefs>
     <ds:schemaRef ds:uri="http://schemas.openxmlformats.org/officeDocument/2006/bibliography"/>
   </ds:schemaRefs>

</xml_diff>